<commit_message>
docs - lista 3
</commit_message>
<xml_diff>
--- a/docs/L3/Podział prac implementacyjnych.docx
+++ b/docs/L3/Podział prac implementacyjnych.docx
@@ -6,7 +6,2382 @@
       <w:pPr>
         <w:pStyle w:val="Nagwek1"/>
       </w:pPr>
-      <w:r>
+      <w:proofErr w:type="spellStart"/>
+      <w:r>
+        <w:t>D</w:t>
+      </w:r>
+      <w:r>
+        <w:t>iagr</w:t>
+      </w:r>
+      <w:bookmarkStart w:id="0" w:name="_GoBack"/>
+      <w:bookmarkEnd w:id="0"/>
+      <w:r>
+        <w:t>amam</w:t>
+      </w:r>
+      <w:r>
+        <w:t>y</w:t>
+      </w:r>
+      <w:proofErr w:type="spellEnd"/>
+      <w:r>
+        <w:t xml:space="preserve"> UML</w:t>
+      </w:r>
+    </w:p>
+    <w:p/>
+    <w:p>
+      <w:pPr>
+        <w:pStyle w:val="Nagwek2"/>
+      </w:pPr>
+      <w:r>
+        <w:t>Diagram przypadków użycia</w:t>
+      </w:r>
+    </w:p>
+    <w:p/>
+    <w:p>
+      <w:r>
+        <w:rPr>
+          <w:noProof/>
+        </w:rPr>
+        <w:drawing>
+          <wp:inline distT="0" distB="0" distL="0" distR="0">
+            <wp:extent cx="2963918" cy="7300242"/>
+            <wp:effectExtent l="0" t="0" r="8255" b="0"/>
+            <wp:docPr id="1" name="Obraz 1" descr="C:\Users\kamaz\AppData\Local\Microsoft\Windows\INetCache\Content.Word\XOz1JiGm34NtEOMNiE0A2Cw0M2DFOZ9fKgTA75K9ukxJjACE7I5Osl_fwxz0dm8I8Jbx5Z0kaHONMMNlUCA48qoeFLfwane8Ueni0odK4XEyjoe-pkpyzV5gHiTgnm3xxR8ar0F2buADWATdU6WOeYq3P4UF08TehhVe49XeS7a7CetO4IpDaUkHA"/>
+            <wp:cNvGraphicFramePr>
+              <a:graphicFrameLocks xmlns:a="http://schemas.openxmlformats.org/drawingml/2006/main" noChangeAspect="1"/>
+            </wp:cNvGraphicFramePr>
+            <a:graphic xmlns:a="http://schemas.openxmlformats.org/drawingml/2006/main">
+              <a:graphicData uri="http://schemas.openxmlformats.org/drawingml/2006/picture">
+                <pic:pic xmlns:pic="http://schemas.openxmlformats.org/drawingml/2006/picture">
+                  <pic:nvPicPr>
+                    <pic:cNvPr id="0" name="Picture 1" descr="C:\Users\kamaz\AppData\Local\Microsoft\Windows\INetCache\Content.Word\XOz1JiGm34NtEOMNiE0A2Cw0M2DFOZ9fKgTA75K9ukxJjACE7I5Osl_fwxz0dm8I8Jbx5Z0kaHONMMNlUCA48qoeFLfwane8Ueni0odK4XEyjoe-pkpyzV5gHiTgnm3xxR8ar0F2buADWATdU6WOeYq3P4UF08TehhVe49XeS7a7CetO4IpDaUkHA"/>
+                    <pic:cNvPicPr>
+                      <a:picLocks noChangeAspect="1" noChangeArrowheads="1"/>
+                    </pic:cNvPicPr>
+                  </pic:nvPicPr>
+                  <pic:blipFill>
+                    <a:blip r:embed="rId5">
+                      <a:extLst>
+                        <a:ext uri="{28A0092B-C50C-407E-A947-70E740481C1C}">
+                          <a14:useLocalDpi xmlns:a14="http://schemas.microsoft.com/office/drawing/2010/main" val="0"/>
+                        </a:ext>
+                      </a:extLst>
+                    </a:blip>
+                    <a:srcRect/>
+                    <a:stretch>
+                      <a:fillRect/>
+                    </a:stretch>
+                  </pic:blipFill>
+                  <pic:spPr bwMode="auto">
+                    <a:xfrm>
+                      <a:off x="0" y="0"/>
+                      <a:ext cx="3029883" cy="7462717"/>
+                    </a:xfrm>
+                    <a:prstGeom prst="rect">
+                      <a:avLst/>
+                    </a:prstGeom>
+                    <a:noFill/>
+                    <a:ln>
+                      <a:noFill/>
+                    </a:ln>
+                  </pic:spPr>
+                </pic:pic>
+              </a:graphicData>
+            </a:graphic>
+          </wp:inline>
+        </w:drawing>
+      </w:r>
+    </w:p>
+    <w:p>
+      <w:pPr>
+        <w:rPr>
+          <w:rFonts w:asciiTheme="majorHAnsi" w:eastAsiaTheme="majorEastAsia" w:hAnsiTheme="majorHAnsi" w:cstheme="majorBidi"/>
+          <w:color w:val="2F5496" w:themeColor="accent1" w:themeShade="BF"/>
+          <w:sz w:val="32"/>
+          <w:szCs w:val="32"/>
+        </w:rPr>
+      </w:pPr>
+    </w:p>
+    <w:p>
+      <w:r>
+        <w:rPr>
+          <w:rFonts w:asciiTheme="majorHAnsi" w:eastAsiaTheme="majorEastAsia" w:hAnsiTheme="majorHAnsi" w:cstheme="majorBidi"/>
+          <w:color w:val="2F5496" w:themeColor="accent1" w:themeShade="BF"/>
+          <w:sz w:val="32"/>
+          <w:szCs w:val="32"/>
+        </w:rPr>
+        <w:lastRenderedPageBreak/>
+        <w:t>D</w:t>
+      </w:r>
+      <w:r>
+        <w:rPr>
+          <w:rFonts w:asciiTheme="majorHAnsi" w:eastAsiaTheme="majorEastAsia" w:hAnsiTheme="majorHAnsi" w:cstheme="majorBidi"/>
+          <w:color w:val="2F5496" w:themeColor="accent1" w:themeShade="BF"/>
+          <w:sz w:val="32"/>
+          <w:szCs w:val="32"/>
+        </w:rPr>
+        <w:t>iagram modelu bazy danych</w:t>
+      </w:r>
+    </w:p>
+    <w:tbl>
+      <w:tblPr>
+        <w:tblW w:w="8600" w:type="dxa"/>
+        <w:tblCellMar>
+          <w:left w:w="70" w:type="dxa"/>
+          <w:right w:w="70" w:type="dxa"/>
+        </w:tblCellMar>
+        <w:tblLook w:val="04A0" w:firstRow="1" w:lastRow="0" w:firstColumn="1" w:lastColumn="0" w:noHBand="0" w:noVBand="1"/>
+      </w:tblPr>
+      <w:tblGrid>
+        <w:gridCol w:w="381"/>
+        <w:gridCol w:w="1167"/>
+        <w:gridCol w:w="2312"/>
+        <w:gridCol w:w="960"/>
+        <w:gridCol w:w="513"/>
+        <w:gridCol w:w="1567"/>
+        <w:gridCol w:w="1700"/>
+      </w:tblGrid>
+      <w:tr>
+        <w:trPr>
+          <w:trHeight w:val="255"/>
+        </w:trPr>
+        <w:tc>
+          <w:tcPr>
+            <w:tcW w:w="3860" w:type="dxa"/>
+            <w:gridSpan w:val="3"/>
+            <w:tcBorders>
+              <w:top w:val="single" w:sz="4" w:space="0" w:color="000000"/>
+              <w:left w:val="single" w:sz="4" w:space="0" w:color="000000"/>
+              <w:bottom w:val="nil"/>
+              <w:right w:val="single" w:sz="4" w:space="0" w:color="000000"/>
+            </w:tcBorders>
+            <w:shd w:val="clear" w:color="000000" w:fill="C0C0C0"/>
+            <w:noWrap/>
+            <w:vAlign w:val="bottom"/>
+            <w:hideMark/>
+          </w:tcPr>
+          <w:p>
+            <w:pPr>
+              <w:spacing w:after="0" w:line="240" w:lineRule="auto"/>
+              <w:rPr>
+                <w:rFonts w:ascii="Sans" w:eastAsia="Times New Roman" w:hAnsi="Sans" w:cs="Times New Roman"/>
+                <w:b/>
+                <w:bCs/>
+                <w:color w:val="000000"/>
+                <w:sz w:val="20"/>
+                <w:szCs w:val="20"/>
+                <w:lang w:eastAsia="pl-PL"/>
+              </w:rPr>
+            </w:pPr>
+            <w:proofErr w:type="spellStart"/>
+            <w:r>
+              <w:rPr>
+                <w:rFonts w:ascii="Sans" w:eastAsia="Times New Roman" w:hAnsi="Sans" w:cs="Times New Roman"/>
+                <w:b/>
+                <w:bCs/>
+                <w:color w:val="000000"/>
+                <w:sz w:val="20"/>
+                <w:szCs w:val="20"/>
+                <w:lang w:eastAsia="pl-PL"/>
+              </w:rPr>
+              <w:t>users</w:t>
+            </w:r>
+            <w:proofErr w:type="spellEnd"/>
+          </w:p>
+        </w:tc>
+        <w:tc>
+          <w:tcPr>
+            <w:tcW w:w="960" w:type="dxa"/>
+            <w:tcBorders>
+              <w:top w:val="nil"/>
+              <w:left w:val="nil"/>
+              <w:bottom w:val="nil"/>
+              <w:right w:val="nil"/>
+            </w:tcBorders>
+            <w:shd w:val="clear" w:color="auto" w:fill="auto"/>
+            <w:noWrap/>
+            <w:vAlign w:val="bottom"/>
+            <w:hideMark/>
+          </w:tcPr>
+          <w:p>
+            <w:pPr>
+              <w:spacing w:after="0" w:line="240" w:lineRule="auto"/>
+              <w:rPr>
+                <w:rFonts w:ascii="Sans" w:eastAsia="Times New Roman" w:hAnsi="Sans" w:cs="Times New Roman"/>
+                <w:b/>
+                <w:bCs/>
+                <w:color w:val="000000"/>
+                <w:sz w:val="20"/>
+                <w:szCs w:val="20"/>
+                <w:lang w:eastAsia="pl-PL"/>
+              </w:rPr>
+            </w:pPr>
+          </w:p>
+        </w:tc>
+        <w:tc>
+          <w:tcPr>
+            <w:tcW w:w="3780" w:type="dxa"/>
+            <w:gridSpan w:val="3"/>
+            <w:tcBorders>
+              <w:top w:val="single" w:sz="4" w:space="0" w:color="000000"/>
+              <w:left w:val="single" w:sz="4" w:space="0" w:color="000000"/>
+              <w:bottom w:val="nil"/>
+              <w:right w:val="single" w:sz="4" w:space="0" w:color="000000"/>
+            </w:tcBorders>
+            <w:shd w:val="clear" w:color="000000" w:fill="C0C0C0"/>
+            <w:noWrap/>
+            <w:vAlign w:val="bottom"/>
+            <w:hideMark/>
+          </w:tcPr>
+          <w:p>
+            <w:pPr>
+              <w:spacing w:after="0" w:line="240" w:lineRule="auto"/>
+              <w:rPr>
+                <w:rFonts w:ascii="Sans" w:eastAsia="Times New Roman" w:hAnsi="Sans" w:cs="Times New Roman"/>
+                <w:b/>
+                <w:bCs/>
+                <w:color w:val="000000"/>
+                <w:sz w:val="20"/>
+                <w:szCs w:val="20"/>
+                <w:lang w:eastAsia="pl-PL"/>
+              </w:rPr>
+            </w:pPr>
+            <w:proofErr w:type="spellStart"/>
+            <w:r>
+              <w:rPr>
+                <w:rFonts w:ascii="Sans" w:eastAsia="Times New Roman" w:hAnsi="Sans" w:cs="Times New Roman"/>
+                <w:b/>
+                <w:bCs/>
+                <w:color w:val="000000"/>
+                <w:sz w:val="20"/>
+                <w:szCs w:val="20"/>
+                <w:lang w:eastAsia="pl-PL"/>
+              </w:rPr>
+              <w:t>websites</w:t>
+            </w:r>
+            <w:proofErr w:type="spellEnd"/>
+          </w:p>
+        </w:tc>
+      </w:tr>
+      <w:tr>
+        <w:trPr>
+          <w:trHeight w:val="255"/>
+        </w:trPr>
+        <w:tc>
+          <w:tcPr>
+            <w:tcW w:w="381" w:type="dxa"/>
+            <w:tcBorders>
+              <w:top w:val="single" w:sz="4" w:space="0" w:color="000000"/>
+              <w:left w:val="single" w:sz="4" w:space="0" w:color="000000"/>
+              <w:bottom w:val="nil"/>
+              <w:right w:val="nil"/>
+            </w:tcBorders>
+            <w:shd w:val="clear" w:color="auto" w:fill="auto"/>
+            <w:noWrap/>
+            <w:vAlign w:val="bottom"/>
+            <w:hideMark/>
+          </w:tcPr>
+          <w:p>
+            <w:pPr>
+              <w:spacing w:after="0" w:line="240" w:lineRule="auto"/>
+              <w:rPr>
+                <w:rFonts w:ascii="Sans" w:eastAsia="Times New Roman" w:hAnsi="Sans" w:cs="Times New Roman"/>
+                <w:color w:val="000000"/>
+                <w:sz w:val="20"/>
+                <w:szCs w:val="20"/>
+                <w:lang w:eastAsia="pl-PL"/>
+              </w:rPr>
+            </w:pPr>
+            <w:r>
+              <w:rPr>
+                <w:rFonts w:ascii="Sans" w:eastAsia="Times New Roman" w:hAnsi="Sans" w:cs="Times New Roman"/>
+                <w:color w:val="000000"/>
+                <w:sz w:val="20"/>
+                <w:szCs w:val="20"/>
+                <w:lang w:eastAsia="pl-PL"/>
+              </w:rPr>
+              <w:t>PK</w:t>
+            </w:r>
+          </w:p>
+        </w:tc>
+        <w:tc>
+          <w:tcPr>
+            <w:tcW w:w="1167" w:type="dxa"/>
+            <w:tcBorders>
+              <w:top w:val="single" w:sz="4" w:space="0" w:color="000000"/>
+              <w:left w:val="single" w:sz="4" w:space="0" w:color="000000"/>
+              <w:bottom w:val="nil"/>
+              <w:right w:val="nil"/>
+            </w:tcBorders>
+            <w:shd w:val="clear" w:color="auto" w:fill="auto"/>
+            <w:noWrap/>
+            <w:vAlign w:val="bottom"/>
+            <w:hideMark/>
+          </w:tcPr>
+          <w:p>
+            <w:pPr>
+              <w:spacing w:after="0" w:line="240" w:lineRule="auto"/>
+              <w:rPr>
+                <w:rFonts w:ascii="Sans" w:eastAsia="Times New Roman" w:hAnsi="Sans" w:cs="Times New Roman"/>
+                <w:color w:val="000000"/>
+                <w:sz w:val="20"/>
+                <w:szCs w:val="20"/>
+                <w:lang w:eastAsia="pl-PL"/>
+              </w:rPr>
+            </w:pPr>
+            <w:r>
+              <w:rPr>
+                <w:rFonts w:ascii="Sans" w:eastAsia="Times New Roman" w:hAnsi="Sans" w:cs="Times New Roman"/>
+                <w:color w:val="000000"/>
+                <w:sz w:val="20"/>
+                <w:szCs w:val="20"/>
+                <w:lang w:eastAsia="pl-PL"/>
+              </w:rPr>
+              <w:t>STRING</w:t>
+            </w:r>
+          </w:p>
+        </w:tc>
+        <w:tc>
+          <w:tcPr>
+            <w:tcW w:w="2312" w:type="dxa"/>
+            <w:tcBorders>
+              <w:top w:val="single" w:sz="4" w:space="0" w:color="000000"/>
+              <w:left w:val="single" w:sz="4" w:space="0" w:color="000000"/>
+              <w:bottom w:val="nil"/>
+              <w:right w:val="single" w:sz="4" w:space="0" w:color="000000"/>
+            </w:tcBorders>
+            <w:shd w:val="clear" w:color="auto" w:fill="auto"/>
+            <w:noWrap/>
+            <w:vAlign w:val="bottom"/>
+            <w:hideMark/>
+          </w:tcPr>
+          <w:p>
+            <w:pPr>
+              <w:spacing w:after="0" w:line="240" w:lineRule="auto"/>
+              <w:rPr>
+                <w:rFonts w:ascii="Sans" w:eastAsia="Times New Roman" w:hAnsi="Sans" w:cs="Times New Roman"/>
+                <w:color w:val="000000"/>
+                <w:sz w:val="20"/>
+                <w:szCs w:val="20"/>
+                <w:lang w:eastAsia="pl-PL"/>
+              </w:rPr>
+            </w:pPr>
+            <w:r>
+              <w:rPr>
+                <w:rFonts w:ascii="Sans" w:eastAsia="Times New Roman" w:hAnsi="Sans" w:cs="Times New Roman"/>
+                <w:color w:val="000000"/>
+                <w:sz w:val="20"/>
+                <w:szCs w:val="20"/>
+                <w:lang w:eastAsia="pl-PL"/>
+              </w:rPr>
+              <w:t>email</w:t>
+            </w:r>
+          </w:p>
+        </w:tc>
+        <w:tc>
+          <w:tcPr>
+            <w:tcW w:w="960" w:type="dxa"/>
+            <w:tcBorders>
+              <w:top w:val="nil"/>
+              <w:left w:val="nil"/>
+              <w:bottom w:val="nil"/>
+              <w:right w:val="nil"/>
+            </w:tcBorders>
+            <w:shd w:val="clear" w:color="auto" w:fill="auto"/>
+            <w:noWrap/>
+            <w:vAlign w:val="bottom"/>
+            <w:hideMark/>
+          </w:tcPr>
+          <w:p>
+            <w:pPr>
+              <w:spacing w:after="0" w:line="240" w:lineRule="auto"/>
+              <w:rPr>
+                <w:rFonts w:ascii="Sans" w:eastAsia="Times New Roman" w:hAnsi="Sans" w:cs="Times New Roman"/>
+                <w:color w:val="000000"/>
+                <w:sz w:val="20"/>
+                <w:szCs w:val="20"/>
+                <w:lang w:eastAsia="pl-PL"/>
+              </w:rPr>
+            </w:pPr>
+          </w:p>
+        </w:tc>
+        <w:tc>
+          <w:tcPr>
+            <w:tcW w:w="513" w:type="dxa"/>
+            <w:tcBorders>
+              <w:top w:val="single" w:sz="4" w:space="0" w:color="000000"/>
+              <w:left w:val="single" w:sz="4" w:space="0" w:color="000000"/>
+              <w:bottom w:val="nil"/>
+              <w:right w:val="nil"/>
+            </w:tcBorders>
+            <w:shd w:val="clear" w:color="auto" w:fill="auto"/>
+            <w:noWrap/>
+            <w:vAlign w:val="bottom"/>
+            <w:hideMark/>
+          </w:tcPr>
+          <w:p>
+            <w:pPr>
+              <w:spacing w:after="0" w:line="240" w:lineRule="auto"/>
+              <w:rPr>
+                <w:rFonts w:ascii="Sans" w:eastAsia="Times New Roman" w:hAnsi="Sans" w:cs="Times New Roman"/>
+                <w:color w:val="000000"/>
+                <w:sz w:val="20"/>
+                <w:szCs w:val="20"/>
+                <w:lang w:eastAsia="pl-PL"/>
+              </w:rPr>
+            </w:pPr>
+            <w:r>
+              <w:rPr>
+                <w:rFonts w:ascii="Sans" w:eastAsia="Times New Roman" w:hAnsi="Sans" w:cs="Times New Roman"/>
+                <w:color w:val="000000"/>
+                <w:sz w:val="20"/>
+                <w:szCs w:val="20"/>
+                <w:lang w:eastAsia="pl-PL"/>
+              </w:rPr>
+              <w:t>PK</w:t>
+            </w:r>
+          </w:p>
+        </w:tc>
+        <w:tc>
+          <w:tcPr>
+            <w:tcW w:w="1567" w:type="dxa"/>
+            <w:tcBorders>
+              <w:top w:val="single" w:sz="4" w:space="0" w:color="000000"/>
+              <w:left w:val="single" w:sz="4" w:space="0" w:color="000000"/>
+              <w:bottom w:val="nil"/>
+              <w:right w:val="nil"/>
+            </w:tcBorders>
+            <w:shd w:val="clear" w:color="auto" w:fill="auto"/>
+            <w:noWrap/>
+            <w:vAlign w:val="bottom"/>
+            <w:hideMark/>
+          </w:tcPr>
+          <w:p>
+            <w:pPr>
+              <w:spacing w:after="0" w:line="240" w:lineRule="auto"/>
+              <w:rPr>
+                <w:rFonts w:ascii="Sans" w:eastAsia="Times New Roman" w:hAnsi="Sans" w:cs="Times New Roman"/>
+                <w:color w:val="000000"/>
+                <w:sz w:val="20"/>
+                <w:szCs w:val="20"/>
+                <w:lang w:eastAsia="pl-PL"/>
+              </w:rPr>
+            </w:pPr>
+            <w:r>
+              <w:rPr>
+                <w:rFonts w:ascii="Sans" w:eastAsia="Times New Roman" w:hAnsi="Sans" w:cs="Times New Roman"/>
+                <w:color w:val="000000"/>
+                <w:sz w:val="20"/>
+                <w:szCs w:val="20"/>
+                <w:lang w:eastAsia="pl-PL"/>
+              </w:rPr>
+              <w:t>INTEGER</w:t>
+            </w:r>
+          </w:p>
+        </w:tc>
+        <w:tc>
+          <w:tcPr>
+            <w:tcW w:w="1700" w:type="dxa"/>
+            <w:tcBorders>
+              <w:top w:val="single" w:sz="4" w:space="0" w:color="000000"/>
+              <w:left w:val="single" w:sz="4" w:space="0" w:color="000000"/>
+              <w:bottom w:val="nil"/>
+              <w:right w:val="single" w:sz="4" w:space="0" w:color="000000"/>
+            </w:tcBorders>
+            <w:shd w:val="clear" w:color="000000" w:fill="FFFF99"/>
+            <w:noWrap/>
+            <w:vAlign w:val="bottom"/>
+            <w:hideMark/>
+          </w:tcPr>
+          <w:p>
+            <w:pPr>
+              <w:spacing w:after="0" w:line="240" w:lineRule="auto"/>
+              <w:rPr>
+                <w:rFonts w:ascii="Sans" w:eastAsia="Times New Roman" w:hAnsi="Sans" w:cs="Times New Roman"/>
+                <w:color w:val="000000"/>
+                <w:sz w:val="20"/>
+                <w:szCs w:val="20"/>
+                <w:lang w:eastAsia="pl-PL"/>
+              </w:rPr>
+            </w:pPr>
+            <w:proofErr w:type="spellStart"/>
+            <w:r>
+              <w:rPr>
+                <w:rFonts w:ascii="Sans" w:eastAsia="Times New Roman" w:hAnsi="Sans" w:cs="Times New Roman"/>
+                <w:color w:val="000000"/>
+                <w:sz w:val="20"/>
+                <w:szCs w:val="20"/>
+                <w:lang w:eastAsia="pl-PL"/>
+              </w:rPr>
+              <w:t>websiteID</w:t>
+            </w:r>
+            <w:proofErr w:type="spellEnd"/>
+          </w:p>
+        </w:tc>
+      </w:tr>
+      <w:tr>
+        <w:trPr>
+          <w:trHeight w:val="255"/>
+        </w:trPr>
+        <w:tc>
+          <w:tcPr>
+            <w:tcW w:w="381" w:type="dxa"/>
+            <w:tcBorders>
+              <w:top w:val="single" w:sz="4" w:space="0" w:color="000000"/>
+              <w:left w:val="single" w:sz="4" w:space="0" w:color="000000"/>
+              <w:bottom w:val="nil"/>
+              <w:right w:val="nil"/>
+            </w:tcBorders>
+            <w:shd w:val="clear" w:color="auto" w:fill="auto"/>
+            <w:noWrap/>
+            <w:vAlign w:val="bottom"/>
+            <w:hideMark/>
+          </w:tcPr>
+          <w:p>
+            <w:pPr>
+              <w:spacing w:after="0" w:line="240" w:lineRule="auto"/>
+              <w:rPr>
+                <w:rFonts w:ascii="Sans" w:eastAsia="Times New Roman" w:hAnsi="Sans" w:cs="Times New Roman"/>
+                <w:color w:val="000000"/>
+                <w:sz w:val="20"/>
+                <w:szCs w:val="20"/>
+                <w:lang w:eastAsia="pl-PL"/>
+              </w:rPr>
+            </w:pPr>
+            <w:r>
+              <w:rPr>
+                <w:rFonts w:ascii="Sans" w:eastAsia="Times New Roman" w:hAnsi="Sans" w:cs="Times New Roman"/>
+                <w:color w:val="000000"/>
+                <w:sz w:val="20"/>
+                <w:szCs w:val="20"/>
+                <w:lang w:eastAsia="pl-PL"/>
+              </w:rPr>
+              <w:t>FK</w:t>
+            </w:r>
+          </w:p>
+        </w:tc>
+        <w:tc>
+          <w:tcPr>
+            <w:tcW w:w="1167" w:type="dxa"/>
+            <w:tcBorders>
+              <w:top w:val="single" w:sz="4" w:space="0" w:color="000000"/>
+              <w:left w:val="single" w:sz="4" w:space="0" w:color="000000"/>
+              <w:bottom w:val="nil"/>
+              <w:right w:val="nil"/>
+            </w:tcBorders>
+            <w:shd w:val="clear" w:color="auto" w:fill="auto"/>
+            <w:noWrap/>
+            <w:vAlign w:val="bottom"/>
+            <w:hideMark/>
+          </w:tcPr>
+          <w:p>
+            <w:pPr>
+              <w:spacing w:after="0" w:line="240" w:lineRule="auto"/>
+              <w:rPr>
+                <w:rFonts w:ascii="Sans" w:eastAsia="Times New Roman" w:hAnsi="Sans" w:cs="Times New Roman"/>
+                <w:color w:val="000000"/>
+                <w:sz w:val="20"/>
+                <w:szCs w:val="20"/>
+                <w:lang w:eastAsia="pl-PL"/>
+              </w:rPr>
+            </w:pPr>
+            <w:r>
+              <w:rPr>
+                <w:rFonts w:ascii="Sans" w:eastAsia="Times New Roman" w:hAnsi="Sans" w:cs="Times New Roman"/>
+                <w:color w:val="000000"/>
+                <w:sz w:val="20"/>
+                <w:szCs w:val="20"/>
+                <w:lang w:eastAsia="pl-PL"/>
+              </w:rPr>
+              <w:t>INTEGER</w:t>
+            </w:r>
+          </w:p>
+        </w:tc>
+        <w:tc>
+          <w:tcPr>
+            <w:tcW w:w="2312" w:type="dxa"/>
+            <w:tcBorders>
+              <w:top w:val="single" w:sz="4" w:space="0" w:color="000000"/>
+              <w:left w:val="single" w:sz="4" w:space="0" w:color="000000"/>
+              <w:bottom w:val="nil"/>
+              <w:right w:val="single" w:sz="4" w:space="0" w:color="000000"/>
+            </w:tcBorders>
+            <w:shd w:val="clear" w:color="000000" w:fill="FFFF99"/>
+            <w:noWrap/>
+            <w:vAlign w:val="bottom"/>
+            <w:hideMark/>
+          </w:tcPr>
+          <w:p>
+            <w:pPr>
+              <w:spacing w:after="0" w:line="240" w:lineRule="auto"/>
+              <w:rPr>
+                <w:rFonts w:ascii="Sans" w:eastAsia="Times New Roman" w:hAnsi="Sans" w:cs="Times New Roman"/>
+                <w:color w:val="000000"/>
+                <w:sz w:val="20"/>
+                <w:szCs w:val="20"/>
+                <w:lang w:eastAsia="pl-PL"/>
+              </w:rPr>
+            </w:pPr>
+            <w:proofErr w:type="spellStart"/>
+            <w:r>
+              <w:rPr>
+                <w:rFonts w:ascii="Sans" w:eastAsia="Times New Roman" w:hAnsi="Sans" w:cs="Times New Roman"/>
+                <w:color w:val="000000"/>
+                <w:sz w:val="20"/>
+                <w:szCs w:val="20"/>
+                <w:lang w:eastAsia="pl-PL"/>
+              </w:rPr>
+              <w:t>websiteID</w:t>
+            </w:r>
+            <w:proofErr w:type="spellEnd"/>
+          </w:p>
+        </w:tc>
+        <w:tc>
+          <w:tcPr>
+            <w:tcW w:w="960" w:type="dxa"/>
+            <w:tcBorders>
+              <w:top w:val="nil"/>
+              <w:left w:val="nil"/>
+              <w:bottom w:val="nil"/>
+              <w:right w:val="nil"/>
+            </w:tcBorders>
+            <w:shd w:val="clear" w:color="auto" w:fill="auto"/>
+            <w:noWrap/>
+            <w:vAlign w:val="bottom"/>
+            <w:hideMark/>
+          </w:tcPr>
+          <w:p>
+            <w:pPr>
+              <w:spacing w:after="0" w:line="240" w:lineRule="auto"/>
+              <w:rPr>
+                <w:rFonts w:ascii="Sans" w:eastAsia="Times New Roman" w:hAnsi="Sans" w:cs="Times New Roman"/>
+                <w:color w:val="000000"/>
+                <w:sz w:val="20"/>
+                <w:szCs w:val="20"/>
+                <w:lang w:eastAsia="pl-PL"/>
+              </w:rPr>
+            </w:pPr>
+          </w:p>
+        </w:tc>
+        <w:tc>
+          <w:tcPr>
+            <w:tcW w:w="513" w:type="dxa"/>
+            <w:tcBorders>
+              <w:top w:val="single" w:sz="4" w:space="0" w:color="000000"/>
+              <w:left w:val="single" w:sz="4" w:space="0" w:color="000000"/>
+              <w:bottom w:val="nil"/>
+              <w:right w:val="nil"/>
+            </w:tcBorders>
+            <w:shd w:val="clear" w:color="auto" w:fill="auto"/>
+            <w:noWrap/>
+            <w:vAlign w:val="bottom"/>
+            <w:hideMark/>
+          </w:tcPr>
+          <w:p>
+            <w:pPr>
+              <w:spacing w:after="0" w:line="240" w:lineRule="auto"/>
+              <w:rPr>
+                <w:rFonts w:ascii="Sans" w:eastAsia="Times New Roman" w:hAnsi="Sans" w:cs="Times New Roman"/>
+                <w:color w:val="000000"/>
+                <w:sz w:val="20"/>
+                <w:szCs w:val="20"/>
+                <w:lang w:eastAsia="pl-PL"/>
+              </w:rPr>
+            </w:pPr>
+            <w:r>
+              <w:rPr>
+                <w:rFonts w:ascii="Sans" w:eastAsia="Times New Roman" w:hAnsi="Sans" w:cs="Times New Roman"/>
+                <w:color w:val="000000"/>
+                <w:sz w:val="20"/>
+                <w:szCs w:val="20"/>
+                <w:lang w:eastAsia="pl-PL"/>
+              </w:rPr>
+              <w:t> </w:t>
+            </w:r>
+          </w:p>
+        </w:tc>
+        <w:tc>
+          <w:tcPr>
+            <w:tcW w:w="1567" w:type="dxa"/>
+            <w:tcBorders>
+              <w:top w:val="single" w:sz="4" w:space="0" w:color="000000"/>
+              <w:left w:val="single" w:sz="4" w:space="0" w:color="000000"/>
+              <w:bottom w:val="nil"/>
+              <w:right w:val="nil"/>
+            </w:tcBorders>
+            <w:shd w:val="clear" w:color="auto" w:fill="auto"/>
+            <w:noWrap/>
+            <w:vAlign w:val="bottom"/>
+            <w:hideMark/>
+          </w:tcPr>
+          <w:p>
+            <w:pPr>
+              <w:spacing w:after="0" w:line="240" w:lineRule="auto"/>
+              <w:rPr>
+                <w:rFonts w:ascii="Sans" w:eastAsia="Times New Roman" w:hAnsi="Sans" w:cs="Times New Roman"/>
+                <w:color w:val="000000"/>
+                <w:sz w:val="20"/>
+                <w:szCs w:val="20"/>
+                <w:lang w:eastAsia="pl-PL"/>
+              </w:rPr>
+            </w:pPr>
+            <w:r>
+              <w:rPr>
+                <w:rFonts w:ascii="Sans" w:eastAsia="Times New Roman" w:hAnsi="Sans" w:cs="Times New Roman"/>
+                <w:color w:val="000000"/>
+                <w:sz w:val="20"/>
+                <w:szCs w:val="20"/>
+                <w:lang w:eastAsia="pl-PL"/>
+              </w:rPr>
+              <w:t>STRING</w:t>
+            </w:r>
+          </w:p>
+        </w:tc>
+        <w:tc>
+          <w:tcPr>
+            <w:tcW w:w="1700" w:type="dxa"/>
+            <w:tcBorders>
+              <w:top w:val="single" w:sz="4" w:space="0" w:color="000000"/>
+              <w:left w:val="single" w:sz="4" w:space="0" w:color="000000"/>
+              <w:bottom w:val="nil"/>
+              <w:right w:val="single" w:sz="4" w:space="0" w:color="000000"/>
+            </w:tcBorders>
+            <w:shd w:val="clear" w:color="auto" w:fill="auto"/>
+            <w:noWrap/>
+            <w:vAlign w:val="bottom"/>
+            <w:hideMark/>
+          </w:tcPr>
+          <w:p>
+            <w:pPr>
+              <w:spacing w:after="0" w:line="240" w:lineRule="auto"/>
+              <w:rPr>
+                <w:rFonts w:ascii="Sans" w:eastAsia="Times New Roman" w:hAnsi="Sans" w:cs="Times New Roman"/>
+                <w:color w:val="000000"/>
+                <w:sz w:val="20"/>
+                <w:szCs w:val="20"/>
+                <w:lang w:eastAsia="pl-PL"/>
+              </w:rPr>
+            </w:pPr>
+            <w:proofErr w:type="spellStart"/>
+            <w:r>
+              <w:rPr>
+                <w:rFonts w:ascii="Sans" w:eastAsia="Times New Roman" w:hAnsi="Sans" w:cs="Times New Roman"/>
+                <w:color w:val="000000"/>
+                <w:sz w:val="20"/>
+                <w:szCs w:val="20"/>
+                <w:lang w:eastAsia="pl-PL"/>
+              </w:rPr>
+              <w:t>url</w:t>
+            </w:r>
+            <w:proofErr w:type="spellEnd"/>
+          </w:p>
+        </w:tc>
+      </w:tr>
+      <w:tr>
+        <w:trPr>
+          <w:trHeight w:val="255"/>
+        </w:trPr>
+        <w:tc>
+          <w:tcPr>
+            <w:tcW w:w="381" w:type="dxa"/>
+            <w:tcBorders>
+              <w:top w:val="single" w:sz="4" w:space="0" w:color="000000"/>
+              <w:left w:val="single" w:sz="4" w:space="0" w:color="000000"/>
+              <w:bottom w:val="single" w:sz="4" w:space="0" w:color="000000"/>
+              <w:right w:val="nil"/>
+            </w:tcBorders>
+            <w:shd w:val="clear" w:color="auto" w:fill="auto"/>
+            <w:noWrap/>
+            <w:vAlign w:val="bottom"/>
+            <w:hideMark/>
+          </w:tcPr>
+          <w:p>
+            <w:pPr>
+              <w:spacing w:after="0" w:line="240" w:lineRule="auto"/>
+              <w:rPr>
+                <w:rFonts w:ascii="Sans" w:eastAsia="Times New Roman" w:hAnsi="Sans" w:cs="Times New Roman"/>
+                <w:color w:val="000000"/>
+                <w:sz w:val="20"/>
+                <w:szCs w:val="20"/>
+                <w:lang w:eastAsia="pl-PL"/>
+              </w:rPr>
+            </w:pPr>
+            <w:r>
+              <w:rPr>
+                <w:rFonts w:ascii="Sans" w:eastAsia="Times New Roman" w:hAnsi="Sans" w:cs="Times New Roman"/>
+                <w:color w:val="000000"/>
+                <w:sz w:val="20"/>
+                <w:szCs w:val="20"/>
+                <w:lang w:eastAsia="pl-PL"/>
+              </w:rPr>
+              <w:t> </w:t>
+            </w:r>
+          </w:p>
+        </w:tc>
+        <w:tc>
+          <w:tcPr>
+            <w:tcW w:w="1167" w:type="dxa"/>
+            <w:tcBorders>
+              <w:top w:val="single" w:sz="4" w:space="0" w:color="000000"/>
+              <w:left w:val="single" w:sz="4" w:space="0" w:color="000000"/>
+              <w:bottom w:val="single" w:sz="4" w:space="0" w:color="000000"/>
+              <w:right w:val="nil"/>
+            </w:tcBorders>
+            <w:shd w:val="clear" w:color="auto" w:fill="auto"/>
+            <w:noWrap/>
+            <w:vAlign w:val="bottom"/>
+            <w:hideMark/>
+          </w:tcPr>
+          <w:p>
+            <w:pPr>
+              <w:spacing w:after="0" w:line="240" w:lineRule="auto"/>
+              <w:rPr>
+                <w:rFonts w:ascii="Sans" w:eastAsia="Times New Roman" w:hAnsi="Sans" w:cs="Times New Roman"/>
+                <w:color w:val="000000"/>
+                <w:sz w:val="20"/>
+                <w:szCs w:val="20"/>
+                <w:lang w:eastAsia="pl-PL"/>
+              </w:rPr>
+            </w:pPr>
+            <w:r>
+              <w:rPr>
+                <w:rFonts w:ascii="Sans" w:eastAsia="Times New Roman" w:hAnsi="Sans" w:cs="Times New Roman"/>
+                <w:color w:val="000000"/>
+                <w:sz w:val="20"/>
+                <w:szCs w:val="20"/>
+                <w:lang w:eastAsia="pl-PL"/>
+              </w:rPr>
+              <w:t>INTEGER</w:t>
+            </w:r>
+          </w:p>
+        </w:tc>
+        <w:tc>
+          <w:tcPr>
+            <w:tcW w:w="2312" w:type="dxa"/>
+            <w:tcBorders>
+              <w:top w:val="single" w:sz="4" w:space="0" w:color="000000"/>
+              <w:left w:val="single" w:sz="4" w:space="0" w:color="000000"/>
+              <w:bottom w:val="single" w:sz="4" w:space="0" w:color="000000"/>
+              <w:right w:val="single" w:sz="4" w:space="0" w:color="000000"/>
+            </w:tcBorders>
+            <w:shd w:val="clear" w:color="auto" w:fill="auto"/>
+            <w:noWrap/>
+            <w:vAlign w:val="bottom"/>
+            <w:hideMark/>
+          </w:tcPr>
+          <w:p>
+            <w:pPr>
+              <w:spacing w:after="0" w:line="240" w:lineRule="auto"/>
+              <w:rPr>
+                <w:rFonts w:ascii="Sans" w:eastAsia="Times New Roman" w:hAnsi="Sans" w:cs="Times New Roman"/>
+                <w:color w:val="000000"/>
+                <w:sz w:val="20"/>
+                <w:szCs w:val="20"/>
+                <w:lang w:eastAsia="pl-PL"/>
+              </w:rPr>
+            </w:pPr>
+            <w:proofErr w:type="spellStart"/>
+            <w:r>
+              <w:rPr>
+                <w:rFonts w:ascii="Sans" w:eastAsia="Times New Roman" w:hAnsi="Sans" w:cs="Times New Roman"/>
+                <w:color w:val="000000"/>
+                <w:sz w:val="20"/>
+                <w:szCs w:val="20"/>
+                <w:lang w:eastAsia="pl-PL"/>
+              </w:rPr>
+              <w:t>messageType</w:t>
+            </w:r>
+            <w:proofErr w:type="spellEnd"/>
+          </w:p>
+        </w:tc>
+        <w:tc>
+          <w:tcPr>
+            <w:tcW w:w="960" w:type="dxa"/>
+            <w:tcBorders>
+              <w:top w:val="nil"/>
+              <w:left w:val="nil"/>
+              <w:bottom w:val="nil"/>
+              <w:right w:val="nil"/>
+            </w:tcBorders>
+            <w:shd w:val="clear" w:color="auto" w:fill="auto"/>
+            <w:noWrap/>
+            <w:vAlign w:val="bottom"/>
+            <w:hideMark/>
+          </w:tcPr>
+          <w:p>
+            <w:pPr>
+              <w:spacing w:after="0" w:line="240" w:lineRule="auto"/>
+              <w:rPr>
+                <w:rFonts w:ascii="Sans" w:eastAsia="Times New Roman" w:hAnsi="Sans" w:cs="Times New Roman"/>
+                <w:color w:val="000000"/>
+                <w:sz w:val="20"/>
+                <w:szCs w:val="20"/>
+                <w:lang w:eastAsia="pl-PL"/>
+              </w:rPr>
+            </w:pPr>
+          </w:p>
+        </w:tc>
+        <w:tc>
+          <w:tcPr>
+            <w:tcW w:w="513" w:type="dxa"/>
+            <w:tcBorders>
+              <w:top w:val="single" w:sz="4" w:space="0" w:color="000000"/>
+              <w:left w:val="single" w:sz="4" w:space="0" w:color="000000"/>
+              <w:bottom w:val="nil"/>
+              <w:right w:val="nil"/>
+            </w:tcBorders>
+            <w:shd w:val="clear" w:color="auto" w:fill="auto"/>
+            <w:noWrap/>
+            <w:vAlign w:val="bottom"/>
+            <w:hideMark/>
+          </w:tcPr>
+          <w:p>
+            <w:pPr>
+              <w:spacing w:after="0" w:line="240" w:lineRule="auto"/>
+              <w:rPr>
+                <w:rFonts w:ascii="Sans" w:eastAsia="Times New Roman" w:hAnsi="Sans" w:cs="Times New Roman"/>
+                <w:color w:val="000000"/>
+                <w:sz w:val="20"/>
+                <w:szCs w:val="20"/>
+                <w:lang w:eastAsia="pl-PL"/>
+              </w:rPr>
+            </w:pPr>
+            <w:r>
+              <w:rPr>
+                <w:rFonts w:ascii="Sans" w:eastAsia="Times New Roman" w:hAnsi="Sans" w:cs="Times New Roman"/>
+                <w:color w:val="000000"/>
+                <w:sz w:val="20"/>
+                <w:szCs w:val="20"/>
+                <w:lang w:eastAsia="pl-PL"/>
+              </w:rPr>
+              <w:t> </w:t>
+            </w:r>
+          </w:p>
+        </w:tc>
+        <w:tc>
+          <w:tcPr>
+            <w:tcW w:w="1567" w:type="dxa"/>
+            <w:tcBorders>
+              <w:top w:val="single" w:sz="4" w:space="0" w:color="000000"/>
+              <w:left w:val="single" w:sz="4" w:space="0" w:color="000000"/>
+              <w:bottom w:val="nil"/>
+              <w:right w:val="nil"/>
+            </w:tcBorders>
+            <w:shd w:val="clear" w:color="auto" w:fill="auto"/>
+            <w:noWrap/>
+            <w:vAlign w:val="bottom"/>
+            <w:hideMark/>
+          </w:tcPr>
+          <w:p>
+            <w:pPr>
+              <w:spacing w:after="0" w:line="240" w:lineRule="auto"/>
+              <w:rPr>
+                <w:rFonts w:ascii="Sans" w:eastAsia="Times New Roman" w:hAnsi="Sans" w:cs="Times New Roman"/>
+                <w:color w:val="000000"/>
+                <w:sz w:val="20"/>
+                <w:szCs w:val="20"/>
+                <w:lang w:eastAsia="pl-PL"/>
+              </w:rPr>
+            </w:pPr>
+            <w:r>
+              <w:rPr>
+                <w:rFonts w:ascii="Sans" w:eastAsia="Times New Roman" w:hAnsi="Sans" w:cs="Times New Roman"/>
+                <w:color w:val="000000"/>
+                <w:sz w:val="20"/>
+                <w:szCs w:val="20"/>
+                <w:lang w:eastAsia="pl-PL"/>
+              </w:rPr>
+              <w:t>STRING</w:t>
+            </w:r>
+          </w:p>
+        </w:tc>
+        <w:tc>
+          <w:tcPr>
+            <w:tcW w:w="1700" w:type="dxa"/>
+            <w:tcBorders>
+              <w:top w:val="single" w:sz="4" w:space="0" w:color="000000"/>
+              <w:left w:val="single" w:sz="4" w:space="0" w:color="000000"/>
+              <w:bottom w:val="nil"/>
+              <w:right w:val="single" w:sz="4" w:space="0" w:color="000000"/>
+            </w:tcBorders>
+            <w:shd w:val="clear" w:color="auto" w:fill="auto"/>
+            <w:noWrap/>
+            <w:vAlign w:val="bottom"/>
+            <w:hideMark/>
+          </w:tcPr>
+          <w:p>
+            <w:pPr>
+              <w:spacing w:after="0" w:line="240" w:lineRule="auto"/>
+              <w:rPr>
+                <w:rFonts w:ascii="Sans" w:eastAsia="Times New Roman" w:hAnsi="Sans" w:cs="Times New Roman"/>
+                <w:color w:val="000000"/>
+                <w:sz w:val="20"/>
+                <w:szCs w:val="20"/>
+                <w:lang w:eastAsia="pl-PL"/>
+              </w:rPr>
+            </w:pPr>
+            <w:proofErr w:type="spellStart"/>
+            <w:r>
+              <w:rPr>
+                <w:rFonts w:ascii="Sans" w:eastAsia="Times New Roman" w:hAnsi="Sans" w:cs="Times New Roman"/>
+                <w:color w:val="000000"/>
+                <w:sz w:val="20"/>
+                <w:szCs w:val="20"/>
+                <w:lang w:eastAsia="pl-PL"/>
+              </w:rPr>
+              <w:t>name</w:t>
+            </w:r>
+            <w:proofErr w:type="spellEnd"/>
+          </w:p>
+        </w:tc>
+      </w:tr>
+      <w:tr>
+        <w:trPr>
+          <w:trHeight w:val="255"/>
+        </w:trPr>
+        <w:tc>
+          <w:tcPr>
+            <w:tcW w:w="381" w:type="dxa"/>
+            <w:tcBorders>
+              <w:top w:val="nil"/>
+              <w:left w:val="nil"/>
+              <w:bottom w:val="nil"/>
+              <w:right w:val="nil"/>
+            </w:tcBorders>
+            <w:shd w:val="clear" w:color="auto" w:fill="auto"/>
+            <w:noWrap/>
+            <w:vAlign w:val="bottom"/>
+            <w:hideMark/>
+          </w:tcPr>
+          <w:p>
+            <w:pPr>
+              <w:spacing w:after="0" w:line="240" w:lineRule="auto"/>
+              <w:rPr>
+                <w:rFonts w:ascii="Sans" w:eastAsia="Times New Roman" w:hAnsi="Sans" w:cs="Times New Roman"/>
+                <w:color w:val="000000"/>
+                <w:sz w:val="20"/>
+                <w:szCs w:val="20"/>
+                <w:lang w:eastAsia="pl-PL"/>
+              </w:rPr>
+            </w:pPr>
+          </w:p>
+        </w:tc>
+        <w:tc>
+          <w:tcPr>
+            <w:tcW w:w="1167" w:type="dxa"/>
+            <w:tcBorders>
+              <w:top w:val="nil"/>
+              <w:left w:val="nil"/>
+              <w:bottom w:val="nil"/>
+              <w:right w:val="nil"/>
+            </w:tcBorders>
+            <w:shd w:val="clear" w:color="auto" w:fill="auto"/>
+            <w:noWrap/>
+            <w:vAlign w:val="bottom"/>
+            <w:hideMark/>
+          </w:tcPr>
+          <w:p>
+            <w:pPr>
+              <w:spacing w:after="0" w:line="240" w:lineRule="auto"/>
+              <w:rPr>
+                <w:rFonts w:ascii="Times New Roman" w:eastAsia="Times New Roman" w:hAnsi="Times New Roman" w:cs="Times New Roman"/>
+                <w:sz w:val="20"/>
+                <w:szCs w:val="20"/>
+                <w:lang w:eastAsia="pl-PL"/>
+              </w:rPr>
+            </w:pPr>
+          </w:p>
+        </w:tc>
+        <w:tc>
+          <w:tcPr>
+            <w:tcW w:w="2312" w:type="dxa"/>
+            <w:tcBorders>
+              <w:top w:val="nil"/>
+              <w:left w:val="nil"/>
+              <w:bottom w:val="nil"/>
+              <w:right w:val="nil"/>
+            </w:tcBorders>
+            <w:shd w:val="clear" w:color="auto" w:fill="auto"/>
+            <w:noWrap/>
+            <w:vAlign w:val="bottom"/>
+            <w:hideMark/>
+          </w:tcPr>
+          <w:p>
+            <w:pPr>
+              <w:spacing w:after="0" w:line="240" w:lineRule="auto"/>
+              <w:rPr>
+                <w:rFonts w:ascii="Times New Roman" w:eastAsia="Times New Roman" w:hAnsi="Times New Roman" w:cs="Times New Roman"/>
+                <w:sz w:val="20"/>
+                <w:szCs w:val="20"/>
+                <w:lang w:eastAsia="pl-PL"/>
+              </w:rPr>
+            </w:pPr>
+          </w:p>
+        </w:tc>
+        <w:tc>
+          <w:tcPr>
+            <w:tcW w:w="960" w:type="dxa"/>
+            <w:tcBorders>
+              <w:top w:val="nil"/>
+              <w:left w:val="nil"/>
+              <w:bottom w:val="nil"/>
+              <w:right w:val="nil"/>
+            </w:tcBorders>
+            <w:shd w:val="clear" w:color="auto" w:fill="auto"/>
+            <w:noWrap/>
+            <w:vAlign w:val="bottom"/>
+            <w:hideMark/>
+          </w:tcPr>
+          <w:p>
+            <w:pPr>
+              <w:spacing w:after="0" w:line="240" w:lineRule="auto"/>
+              <w:rPr>
+                <w:rFonts w:ascii="Times New Roman" w:eastAsia="Times New Roman" w:hAnsi="Times New Roman" w:cs="Times New Roman"/>
+                <w:sz w:val="20"/>
+                <w:szCs w:val="20"/>
+                <w:lang w:eastAsia="pl-PL"/>
+              </w:rPr>
+            </w:pPr>
+          </w:p>
+        </w:tc>
+        <w:tc>
+          <w:tcPr>
+            <w:tcW w:w="513" w:type="dxa"/>
+            <w:tcBorders>
+              <w:top w:val="single" w:sz="4" w:space="0" w:color="000000"/>
+              <w:left w:val="single" w:sz="4" w:space="0" w:color="000000"/>
+              <w:bottom w:val="single" w:sz="4" w:space="0" w:color="000000"/>
+              <w:right w:val="nil"/>
+            </w:tcBorders>
+            <w:shd w:val="clear" w:color="auto" w:fill="auto"/>
+            <w:noWrap/>
+            <w:vAlign w:val="bottom"/>
+            <w:hideMark/>
+          </w:tcPr>
+          <w:p>
+            <w:pPr>
+              <w:spacing w:after="0" w:line="240" w:lineRule="auto"/>
+              <w:rPr>
+                <w:rFonts w:ascii="Sans" w:eastAsia="Times New Roman" w:hAnsi="Sans" w:cs="Times New Roman"/>
+                <w:color w:val="000000"/>
+                <w:sz w:val="20"/>
+                <w:szCs w:val="20"/>
+                <w:lang w:eastAsia="pl-PL"/>
+              </w:rPr>
+            </w:pPr>
+            <w:r>
+              <w:rPr>
+                <w:rFonts w:ascii="Sans" w:eastAsia="Times New Roman" w:hAnsi="Sans" w:cs="Times New Roman"/>
+                <w:color w:val="000000"/>
+                <w:sz w:val="20"/>
+                <w:szCs w:val="20"/>
+                <w:lang w:eastAsia="pl-PL"/>
+              </w:rPr>
+              <w:t> </w:t>
+            </w:r>
+          </w:p>
+        </w:tc>
+        <w:tc>
+          <w:tcPr>
+            <w:tcW w:w="1567" w:type="dxa"/>
+            <w:tcBorders>
+              <w:top w:val="single" w:sz="4" w:space="0" w:color="000000"/>
+              <w:left w:val="single" w:sz="4" w:space="0" w:color="000000"/>
+              <w:bottom w:val="single" w:sz="4" w:space="0" w:color="000000"/>
+              <w:right w:val="nil"/>
+            </w:tcBorders>
+            <w:shd w:val="clear" w:color="auto" w:fill="auto"/>
+            <w:noWrap/>
+            <w:vAlign w:val="bottom"/>
+            <w:hideMark/>
+          </w:tcPr>
+          <w:p>
+            <w:pPr>
+              <w:spacing w:after="0" w:line="240" w:lineRule="auto"/>
+              <w:rPr>
+                <w:rFonts w:ascii="Sans" w:eastAsia="Times New Roman" w:hAnsi="Sans" w:cs="Times New Roman"/>
+                <w:color w:val="000000"/>
+                <w:sz w:val="20"/>
+                <w:szCs w:val="20"/>
+                <w:lang w:eastAsia="pl-PL"/>
+              </w:rPr>
+            </w:pPr>
+            <w:r>
+              <w:rPr>
+                <w:rFonts w:ascii="Sans" w:eastAsia="Times New Roman" w:hAnsi="Sans" w:cs="Times New Roman"/>
+                <w:color w:val="000000"/>
+                <w:sz w:val="20"/>
+                <w:szCs w:val="20"/>
+                <w:lang w:eastAsia="pl-PL"/>
+              </w:rPr>
+              <w:t>INTEGER</w:t>
+            </w:r>
+          </w:p>
+        </w:tc>
+        <w:tc>
+          <w:tcPr>
+            <w:tcW w:w="1700" w:type="dxa"/>
+            <w:tcBorders>
+              <w:top w:val="single" w:sz="4" w:space="0" w:color="000000"/>
+              <w:left w:val="single" w:sz="4" w:space="0" w:color="000000"/>
+              <w:bottom w:val="single" w:sz="4" w:space="0" w:color="000000"/>
+              <w:right w:val="single" w:sz="4" w:space="0" w:color="000000"/>
+            </w:tcBorders>
+            <w:shd w:val="clear" w:color="auto" w:fill="auto"/>
+            <w:noWrap/>
+            <w:vAlign w:val="bottom"/>
+            <w:hideMark/>
+          </w:tcPr>
+          <w:p>
+            <w:pPr>
+              <w:spacing w:after="0" w:line="240" w:lineRule="auto"/>
+              <w:rPr>
+                <w:rFonts w:ascii="Sans" w:eastAsia="Times New Roman" w:hAnsi="Sans" w:cs="Times New Roman"/>
+                <w:color w:val="000000"/>
+                <w:sz w:val="20"/>
+                <w:szCs w:val="20"/>
+                <w:lang w:eastAsia="pl-PL"/>
+              </w:rPr>
+            </w:pPr>
+            <w:proofErr w:type="spellStart"/>
+            <w:r>
+              <w:rPr>
+                <w:rFonts w:ascii="Sans" w:eastAsia="Times New Roman" w:hAnsi="Sans" w:cs="Times New Roman"/>
+                <w:color w:val="000000"/>
+                <w:sz w:val="20"/>
+                <w:szCs w:val="20"/>
+                <w:lang w:eastAsia="pl-PL"/>
+              </w:rPr>
+              <w:t>frequency</w:t>
+            </w:r>
+            <w:proofErr w:type="spellEnd"/>
+          </w:p>
+        </w:tc>
+      </w:tr>
+      <w:tr>
+        <w:trPr>
+          <w:trHeight w:val="255"/>
+        </w:trPr>
+        <w:tc>
+          <w:tcPr>
+            <w:tcW w:w="3860" w:type="dxa"/>
+            <w:gridSpan w:val="3"/>
+            <w:tcBorders>
+              <w:top w:val="single" w:sz="4" w:space="0" w:color="000000"/>
+              <w:left w:val="single" w:sz="4" w:space="0" w:color="000000"/>
+              <w:bottom w:val="nil"/>
+              <w:right w:val="single" w:sz="4" w:space="0" w:color="000000"/>
+            </w:tcBorders>
+            <w:shd w:val="clear" w:color="000000" w:fill="C0C0C0"/>
+            <w:noWrap/>
+            <w:vAlign w:val="bottom"/>
+            <w:hideMark/>
+          </w:tcPr>
+          <w:p>
+            <w:pPr>
+              <w:spacing w:after="0" w:line="240" w:lineRule="auto"/>
+              <w:rPr>
+                <w:rFonts w:ascii="Sans" w:eastAsia="Times New Roman" w:hAnsi="Sans" w:cs="Times New Roman"/>
+                <w:b/>
+                <w:bCs/>
+                <w:color w:val="000000"/>
+                <w:sz w:val="20"/>
+                <w:szCs w:val="20"/>
+                <w:lang w:eastAsia="pl-PL"/>
+              </w:rPr>
+            </w:pPr>
+            <w:proofErr w:type="spellStart"/>
+            <w:r>
+              <w:rPr>
+                <w:rFonts w:ascii="Sans" w:eastAsia="Times New Roman" w:hAnsi="Sans" w:cs="Times New Roman"/>
+                <w:b/>
+                <w:bCs/>
+                <w:color w:val="000000"/>
+                <w:sz w:val="20"/>
+                <w:szCs w:val="20"/>
+                <w:lang w:eastAsia="pl-PL"/>
+              </w:rPr>
+              <w:t>options</w:t>
+            </w:r>
+            <w:proofErr w:type="spellEnd"/>
+          </w:p>
+        </w:tc>
+        <w:tc>
+          <w:tcPr>
+            <w:tcW w:w="960" w:type="dxa"/>
+            <w:tcBorders>
+              <w:top w:val="nil"/>
+              <w:left w:val="nil"/>
+              <w:bottom w:val="nil"/>
+              <w:right w:val="nil"/>
+            </w:tcBorders>
+            <w:shd w:val="clear" w:color="auto" w:fill="auto"/>
+            <w:noWrap/>
+            <w:vAlign w:val="bottom"/>
+            <w:hideMark/>
+          </w:tcPr>
+          <w:p>
+            <w:pPr>
+              <w:spacing w:after="0" w:line="240" w:lineRule="auto"/>
+              <w:rPr>
+                <w:rFonts w:ascii="Sans" w:eastAsia="Times New Roman" w:hAnsi="Sans" w:cs="Times New Roman"/>
+                <w:b/>
+                <w:bCs/>
+                <w:color w:val="000000"/>
+                <w:sz w:val="20"/>
+                <w:szCs w:val="20"/>
+                <w:lang w:eastAsia="pl-PL"/>
+              </w:rPr>
+            </w:pPr>
+          </w:p>
+        </w:tc>
+        <w:tc>
+          <w:tcPr>
+            <w:tcW w:w="513" w:type="dxa"/>
+            <w:tcBorders>
+              <w:top w:val="nil"/>
+              <w:left w:val="nil"/>
+              <w:bottom w:val="nil"/>
+              <w:right w:val="nil"/>
+            </w:tcBorders>
+            <w:shd w:val="clear" w:color="auto" w:fill="auto"/>
+            <w:noWrap/>
+            <w:vAlign w:val="bottom"/>
+            <w:hideMark/>
+          </w:tcPr>
+          <w:p>
+            <w:pPr>
+              <w:spacing w:after="0" w:line="240" w:lineRule="auto"/>
+              <w:rPr>
+                <w:rFonts w:ascii="Times New Roman" w:eastAsia="Times New Roman" w:hAnsi="Times New Roman" w:cs="Times New Roman"/>
+                <w:sz w:val="20"/>
+                <w:szCs w:val="20"/>
+                <w:lang w:eastAsia="pl-PL"/>
+              </w:rPr>
+            </w:pPr>
+          </w:p>
+        </w:tc>
+        <w:tc>
+          <w:tcPr>
+            <w:tcW w:w="1567" w:type="dxa"/>
+            <w:tcBorders>
+              <w:top w:val="nil"/>
+              <w:left w:val="nil"/>
+              <w:bottom w:val="nil"/>
+              <w:right w:val="nil"/>
+            </w:tcBorders>
+            <w:shd w:val="clear" w:color="auto" w:fill="auto"/>
+            <w:noWrap/>
+            <w:vAlign w:val="bottom"/>
+            <w:hideMark/>
+          </w:tcPr>
+          <w:p>
+            <w:pPr>
+              <w:spacing w:after="0" w:line="240" w:lineRule="auto"/>
+              <w:rPr>
+                <w:rFonts w:ascii="Times New Roman" w:eastAsia="Times New Roman" w:hAnsi="Times New Roman" w:cs="Times New Roman"/>
+                <w:sz w:val="20"/>
+                <w:szCs w:val="20"/>
+                <w:lang w:eastAsia="pl-PL"/>
+              </w:rPr>
+            </w:pPr>
+          </w:p>
+        </w:tc>
+        <w:tc>
+          <w:tcPr>
+            <w:tcW w:w="1700" w:type="dxa"/>
+            <w:tcBorders>
+              <w:top w:val="nil"/>
+              <w:left w:val="nil"/>
+              <w:bottom w:val="nil"/>
+              <w:right w:val="nil"/>
+            </w:tcBorders>
+            <w:shd w:val="clear" w:color="auto" w:fill="auto"/>
+            <w:noWrap/>
+            <w:vAlign w:val="bottom"/>
+            <w:hideMark/>
+          </w:tcPr>
+          <w:p>
+            <w:pPr>
+              <w:spacing w:after="0" w:line="240" w:lineRule="auto"/>
+              <w:rPr>
+                <w:rFonts w:ascii="Times New Roman" w:eastAsia="Times New Roman" w:hAnsi="Times New Roman" w:cs="Times New Roman"/>
+                <w:sz w:val="20"/>
+                <w:szCs w:val="20"/>
+                <w:lang w:eastAsia="pl-PL"/>
+              </w:rPr>
+            </w:pPr>
+          </w:p>
+        </w:tc>
+      </w:tr>
+      <w:tr>
+        <w:trPr>
+          <w:trHeight w:val="255"/>
+        </w:trPr>
+        <w:tc>
+          <w:tcPr>
+            <w:tcW w:w="381" w:type="dxa"/>
+            <w:tcBorders>
+              <w:top w:val="single" w:sz="4" w:space="0" w:color="000000"/>
+              <w:left w:val="single" w:sz="4" w:space="0" w:color="000000"/>
+              <w:bottom w:val="nil"/>
+              <w:right w:val="nil"/>
+            </w:tcBorders>
+            <w:shd w:val="clear" w:color="auto" w:fill="auto"/>
+            <w:noWrap/>
+            <w:vAlign w:val="bottom"/>
+            <w:hideMark/>
+          </w:tcPr>
+          <w:p>
+            <w:pPr>
+              <w:spacing w:after="0" w:line="240" w:lineRule="auto"/>
+              <w:rPr>
+                <w:rFonts w:ascii="Sans" w:eastAsia="Times New Roman" w:hAnsi="Sans" w:cs="Times New Roman"/>
+                <w:sz w:val="20"/>
+                <w:szCs w:val="20"/>
+                <w:lang w:eastAsia="pl-PL"/>
+              </w:rPr>
+            </w:pPr>
+            <w:r>
+              <w:rPr>
+                <w:rFonts w:ascii="Sans" w:eastAsia="Times New Roman" w:hAnsi="Sans" w:cs="Times New Roman"/>
+                <w:sz w:val="20"/>
+                <w:szCs w:val="20"/>
+                <w:lang w:eastAsia="pl-PL"/>
+              </w:rPr>
+              <w:t>PK</w:t>
+            </w:r>
+          </w:p>
+        </w:tc>
+        <w:tc>
+          <w:tcPr>
+            <w:tcW w:w="1167" w:type="dxa"/>
+            <w:tcBorders>
+              <w:top w:val="single" w:sz="4" w:space="0" w:color="000000"/>
+              <w:left w:val="single" w:sz="4" w:space="0" w:color="000000"/>
+              <w:bottom w:val="nil"/>
+              <w:right w:val="nil"/>
+            </w:tcBorders>
+            <w:shd w:val="clear" w:color="auto" w:fill="auto"/>
+            <w:noWrap/>
+            <w:vAlign w:val="bottom"/>
+            <w:hideMark/>
+          </w:tcPr>
+          <w:p>
+            <w:pPr>
+              <w:spacing w:after="0" w:line="240" w:lineRule="auto"/>
+              <w:rPr>
+                <w:rFonts w:ascii="Sans" w:eastAsia="Times New Roman" w:hAnsi="Sans" w:cs="Times New Roman"/>
+                <w:sz w:val="20"/>
+                <w:szCs w:val="20"/>
+                <w:lang w:eastAsia="pl-PL"/>
+              </w:rPr>
+            </w:pPr>
+            <w:proofErr w:type="spellStart"/>
+            <w:r>
+              <w:rPr>
+                <w:rFonts w:ascii="Sans" w:eastAsia="Times New Roman" w:hAnsi="Sans" w:cs="Times New Roman"/>
+                <w:sz w:val="20"/>
+                <w:szCs w:val="20"/>
+                <w:lang w:eastAsia="pl-PL"/>
+              </w:rPr>
+              <w:t>Integer</w:t>
+            </w:r>
+            <w:proofErr w:type="spellEnd"/>
+          </w:p>
+        </w:tc>
+        <w:tc>
+          <w:tcPr>
+            <w:tcW w:w="2312" w:type="dxa"/>
+            <w:tcBorders>
+              <w:top w:val="single" w:sz="4" w:space="0" w:color="000000"/>
+              <w:left w:val="single" w:sz="4" w:space="0" w:color="000000"/>
+              <w:bottom w:val="nil"/>
+              <w:right w:val="single" w:sz="4" w:space="0" w:color="000000"/>
+            </w:tcBorders>
+            <w:shd w:val="clear" w:color="auto" w:fill="auto"/>
+            <w:noWrap/>
+            <w:vAlign w:val="bottom"/>
+            <w:hideMark/>
+          </w:tcPr>
+          <w:p>
+            <w:pPr>
+              <w:spacing w:after="0" w:line="240" w:lineRule="auto"/>
+              <w:rPr>
+                <w:rFonts w:ascii="Sans" w:eastAsia="Times New Roman" w:hAnsi="Sans" w:cs="Times New Roman"/>
+                <w:sz w:val="20"/>
+                <w:szCs w:val="20"/>
+                <w:lang w:eastAsia="pl-PL"/>
+              </w:rPr>
+            </w:pPr>
+            <w:proofErr w:type="spellStart"/>
+            <w:r>
+              <w:rPr>
+                <w:rFonts w:ascii="Sans" w:eastAsia="Times New Roman" w:hAnsi="Sans" w:cs="Times New Roman"/>
+                <w:sz w:val="20"/>
+                <w:szCs w:val="20"/>
+                <w:lang w:eastAsia="pl-PL"/>
+              </w:rPr>
+              <w:t>optionsID</w:t>
+            </w:r>
+            <w:proofErr w:type="spellEnd"/>
+          </w:p>
+        </w:tc>
+        <w:tc>
+          <w:tcPr>
+            <w:tcW w:w="960" w:type="dxa"/>
+            <w:tcBorders>
+              <w:top w:val="nil"/>
+              <w:left w:val="nil"/>
+              <w:bottom w:val="nil"/>
+              <w:right w:val="nil"/>
+            </w:tcBorders>
+            <w:shd w:val="clear" w:color="auto" w:fill="auto"/>
+            <w:noWrap/>
+            <w:vAlign w:val="bottom"/>
+            <w:hideMark/>
+          </w:tcPr>
+          <w:p>
+            <w:pPr>
+              <w:spacing w:after="0" w:line="240" w:lineRule="auto"/>
+              <w:rPr>
+                <w:rFonts w:ascii="Sans" w:eastAsia="Times New Roman" w:hAnsi="Sans" w:cs="Times New Roman"/>
+                <w:sz w:val="20"/>
+                <w:szCs w:val="20"/>
+                <w:lang w:eastAsia="pl-PL"/>
+              </w:rPr>
+            </w:pPr>
+          </w:p>
+        </w:tc>
+        <w:tc>
+          <w:tcPr>
+            <w:tcW w:w="513" w:type="dxa"/>
+            <w:tcBorders>
+              <w:top w:val="nil"/>
+              <w:left w:val="nil"/>
+              <w:bottom w:val="nil"/>
+              <w:right w:val="nil"/>
+            </w:tcBorders>
+            <w:shd w:val="clear" w:color="auto" w:fill="auto"/>
+            <w:noWrap/>
+            <w:vAlign w:val="bottom"/>
+            <w:hideMark/>
+          </w:tcPr>
+          <w:p>
+            <w:pPr>
+              <w:spacing w:after="0" w:line="240" w:lineRule="auto"/>
+              <w:rPr>
+                <w:rFonts w:ascii="Times New Roman" w:eastAsia="Times New Roman" w:hAnsi="Times New Roman" w:cs="Times New Roman"/>
+                <w:sz w:val="20"/>
+                <w:szCs w:val="20"/>
+                <w:lang w:eastAsia="pl-PL"/>
+              </w:rPr>
+            </w:pPr>
+          </w:p>
+        </w:tc>
+        <w:tc>
+          <w:tcPr>
+            <w:tcW w:w="1567" w:type="dxa"/>
+            <w:tcBorders>
+              <w:top w:val="nil"/>
+              <w:left w:val="nil"/>
+              <w:bottom w:val="nil"/>
+              <w:right w:val="nil"/>
+            </w:tcBorders>
+            <w:shd w:val="clear" w:color="auto" w:fill="auto"/>
+            <w:noWrap/>
+            <w:vAlign w:val="bottom"/>
+            <w:hideMark/>
+          </w:tcPr>
+          <w:p>
+            <w:pPr>
+              <w:spacing w:after="0" w:line="240" w:lineRule="auto"/>
+              <w:rPr>
+                <w:rFonts w:ascii="Times New Roman" w:eastAsia="Times New Roman" w:hAnsi="Times New Roman" w:cs="Times New Roman"/>
+                <w:sz w:val="20"/>
+                <w:szCs w:val="20"/>
+                <w:lang w:eastAsia="pl-PL"/>
+              </w:rPr>
+            </w:pPr>
+          </w:p>
+        </w:tc>
+        <w:tc>
+          <w:tcPr>
+            <w:tcW w:w="1700" w:type="dxa"/>
+            <w:tcBorders>
+              <w:top w:val="nil"/>
+              <w:left w:val="nil"/>
+              <w:bottom w:val="nil"/>
+              <w:right w:val="nil"/>
+            </w:tcBorders>
+            <w:shd w:val="clear" w:color="auto" w:fill="auto"/>
+            <w:noWrap/>
+            <w:vAlign w:val="bottom"/>
+            <w:hideMark/>
+          </w:tcPr>
+          <w:p>
+            <w:pPr>
+              <w:spacing w:after="0" w:line="240" w:lineRule="auto"/>
+              <w:rPr>
+                <w:rFonts w:ascii="Times New Roman" w:eastAsia="Times New Roman" w:hAnsi="Times New Roman" w:cs="Times New Roman"/>
+                <w:sz w:val="20"/>
+                <w:szCs w:val="20"/>
+                <w:lang w:eastAsia="pl-PL"/>
+              </w:rPr>
+            </w:pPr>
+          </w:p>
+        </w:tc>
+      </w:tr>
+      <w:tr>
+        <w:trPr>
+          <w:trHeight w:val="255"/>
+        </w:trPr>
+        <w:tc>
+          <w:tcPr>
+            <w:tcW w:w="381" w:type="dxa"/>
+            <w:tcBorders>
+              <w:top w:val="single" w:sz="4" w:space="0" w:color="000000"/>
+              <w:left w:val="single" w:sz="4" w:space="0" w:color="000000"/>
+              <w:bottom w:val="nil"/>
+              <w:right w:val="nil"/>
+            </w:tcBorders>
+            <w:shd w:val="clear" w:color="auto" w:fill="auto"/>
+            <w:noWrap/>
+            <w:vAlign w:val="bottom"/>
+            <w:hideMark/>
+          </w:tcPr>
+          <w:p>
+            <w:pPr>
+              <w:spacing w:after="0" w:line="240" w:lineRule="auto"/>
+              <w:rPr>
+                <w:rFonts w:ascii="Sans" w:eastAsia="Times New Roman" w:hAnsi="Sans" w:cs="Times New Roman"/>
+                <w:color w:val="000000"/>
+                <w:sz w:val="20"/>
+                <w:szCs w:val="20"/>
+                <w:lang w:eastAsia="pl-PL"/>
+              </w:rPr>
+            </w:pPr>
+            <w:r>
+              <w:rPr>
+                <w:rFonts w:ascii="Sans" w:eastAsia="Times New Roman" w:hAnsi="Sans" w:cs="Times New Roman"/>
+                <w:color w:val="000000"/>
+                <w:sz w:val="20"/>
+                <w:szCs w:val="20"/>
+                <w:lang w:eastAsia="pl-PL"/>
+              </w:rPr>
+              <w:t>FK</w:t>
+            </w:r>
+          </w:p>
+        </w:tc>
+        <w:tc>
+          <w:tcPr>
+            <w:tcW w:w="1167" w:type="dxa"/>
+            <w:tcBorders>
+              <w:top w:val="single" w:sz="4" w:space="0" w:color="000000"/>
+              <w:left w:val="single" w:sz="4" w:space="0" w:color="000000"/>
+              <w:bottom w:val="nil"/>
+              <w:right w:val="nil"/>
+            </w:tcBorders>
+            <w:shd w:val="clear" w:color="auto" w:fill="auto"/>
+            <w:noWrap/>
+            <w:vAlign w:val="bottom"/>
+            <w:hideMark/>
+          </w:tcPr>
+          <w:p>
+            <w:pPr>
+              <w:spacing w:after="0" w:line="240" w:lineRule="auto"/>
+              <w:rPr>
+                <w:rFonts w:ascii="Sans" w:eastAsia="Times New Roman" w:hAnsi="Sans" w:cs="Times New Roman"/>
+                <w:color w:val="000000"/>
+                <w:sz w:val="20"/>
+                <w:szCs w:val="20"/>
+                <w:lang w:eastAsia="pl-PL"/>
+              </w:rPr>
+            </w:pPr>
+            <w:r>
+              <w:rPr>
+                <w:rFonts w:ascii="Sans" w:eastAsia="Times New Roman" w:hAnsi="Sans" w:cs="Times New Roman"/>
+                <w:color w:val="000000"/>
+                <w:sz w:val="20"/>
+                <w:szCs w:val="20"/>
+                <w:lang w:eastAsia="pl-PL"/>
+              </w:rPr>
+              <w:t>INTEGER</w:t>
+            </w:r>
+          </w:p>
+        </w:tc>
+        <w:tc>
+          <w:tcPr>
+            <w:tcW w:w="2312" w:type="dxa"/>
+            <w:tcBorders>
+              <w:top w:val="single" w:sz="4" w:space="0" w:color="000000"/>
+              <w:left w:val="single" w:sz="4" w:space="0" w:color="000000"/>
+              <w:bottom w:val="nil"/>
+              <w:right w:val="single" w:sz="4" w:space="0" w:color="000000"/>
+            </w:tcBorders>
+            <w:shd w:val="clear" w:color="000000" w:fill="FFFF99"/>
+            <w:noWrap/>
+            <w:vAlign w:val="bottom"/>
+            <w:hideMark/>
+          </w:tcPr>
+          <w:p>
+            <w:pPr>
+              <w:spacing w:after="0" w:line="240" w:lineRule="auto"/>
+              <w:rPr>
+                <w:rFonts w:ascii="Sans" w:eastAsia="Times New Roman" w:hAnsi="Sans" w:cs="Times New Roman"/>
+                <w:color w:val="000000"/>
+                <w:sz w:val="20"/>
+                <w:szCs w:val="20"/>
+                <w:lang w:eastAsia="pl-PL"/>
+              </w:rPr>
+            </w:pPr>
+            <w:proofErr w:type="spellStart"/>
+            <w:r>
+              <w:rPr>
+                <w:rFonts w:ascii="Sans" w:eastAsia="Times New Roman" w:hAnsi="Sans" w:cs="Times New Roman"/>
+                <w:color w:val="000000"/>
+                <w:sz w:val="20"/>
+                <w:szCs w:val="20"/>
+                <w:lang w:eastAsia="pl-PL"/>
+              </w:rPr>
+              <w:t>websiteID</w:t>
+            </w:r>
+            <w:proofErr w:type="spellEnd"/>
+          </w:p>
+        </w:tc>
+        <w:tc>
+          <w:tcPr>
+            <w:tcW w:w="960" w:type="dxa"/>
+            <w:tcBorders>
+              <w:top w:val="nil"/>
+              <w:left w:val="nil"/>
+              <w:bottom w:val="nil"/>
+              <w:right w:val="nil"/>
+            </w:tcBorders>
+            <w:shd w:val="clear" w:color="auto" w:fill="auto"/>
+            <w:noWrap/>
+            <w:vAlign w:val="bottom"/>
+            <w:hideMark/>
+          </w:tcPr>
+          <w:p>
+            <w:pPr>
+              <w:spacing w:after="0" w:line="240" w:lineRule="auto"/>
+              <w:rPr>
+                <w:rFonts w:ascii="Sans" w:eastAsia="Times New Roman" w:hAnsi="Sans" w:cs="Times New Roman"/>
+                <w:color w:val="000000"/>
+                <w:sz w:val="20"/>
+                <w:szCs w:val="20"/>
+                <w:lang w:eastAsia="pl-PL"/>
+              </w:rPr>
+            </w:pPr>
+          </w:p>
+        </w:tc>
+        <w:tc>
+          <w:tcPr>
+            <w:tcW w:w="513" w:type="dxa"/>
+            <w:tcBorders>
+              <w:top w:val="nil"/>
+              <w:left w:val="nil"/>
+              <w:bottom w:val="nil"/>
+              <w:right w:val="nil"/>
+            </w:tcBorders>
+            <w:shd w:val="clear" w:color="auto" w:fill="auto"/>
+            <w:noWrap/>
+            <w:vAlign w:val="bottom"/>
+            <w:hideMark/>
+          </w:tcPr>
+          <w:p>
+            <w:pPr>
+              <w:spacing w:after="0" w:line="240" w:lineRule="auto"/>
+              <w:rPr>
+                <w:rFonts w:ascii="Times New Roman" w:eastAsia="Times New Roman" w:hAnsi="Times New Roman" w:cs="Times New Roman"/>
+                <w:sz w:val="20"/>
+                <w:szCs w:val="20"/>
+                <w:lang w:eastAsia="pl-PL"/>
+              </w:rPr>
+            </w:pPr>
+          </w:p>
+        </w:tc>
+        <w:tc>
+          <w:tcPr>
+            <w:tcW w:w="1567" w:type="dxa"/>
+            <w:tcBorders>
+              <w:top w:val="nil"/>
+              <w:left w:val="nil"/>
+              <w:bottom w:val="nil"/>
+              <w:right w:val="nil"/>
+            </w:tcBorders>
+            <w:shd w:val="clear" w:color="auto" w:fill="auto"/>
+            <w:noWrap/>
+            <w:vAlign w:val="bottom"/>
+            <w:hideMark/>
+          </w:tcPr>
+          <w:p>
+            <w:pPr>
+              <w:spacing w:after="0" w:line="240" w:lineRule="auto"/>
+              <w:rPr>
+                <w:rFonts w:ascii="Times New Roman" w:eastAsia="Times New Roman" w:hAnsi="Times New Roman" w:cs="Times New Roman"/>
+                <w:sz w:val="20"/>
+                <w:szCs w:val="20"/>
+                <w:lang w:eastAsia="pl-PL"/>
+              </w:rPr>
+            </w:pPr>
+          </w:p>
+        </w:tc>
+        <w:tc>
+          <w:tcPr>
+            <w:tcW w:w="1700" w:type="dxa"/>
+            <w:tcBorders>
+              <w:top w:val="nil"/>
+              <w:left w:val="nil"/>
+              <w:bottom w:val="nil"/>
+              <w:right w:val="nil"/>
+            </w:tcBorders>
+            <w:shd w:val="clear" w:color="auto" w:fill="auto"/>
+            <w:noWrap/>
+            <w:vAlign w:val="bottom"/>
+            <w:hideMark/>
+          </w:tcPr>
+          <w:p>
+            <w:pPr>
+              <w:spacing w:after="0" w:line="240" w:lineRule="auto"/>
+              <w:rPr>
+                <w:rFonts w:ascii="Times New Roman" w:eastAsia="Times New Roman" w:hAnsi="Times New Roman" w:cs="Times New Roman"/>
+                <w:sz w:val="20"/>
+                <w:szCs w:val="20"/>
+                <w:lang w:eastAsia="pl-PL"/>
+              </w:rPr>
+            </w:pPr>
+          </w:p>
+        </w:tc>
+      </w:tr>
+      <w:tr>
+        <w:trPr>
+          <w:trHeight w:val="255"/>
+        </w:trPr>
+        <w:tc>
+          <w:tcPr>
+            <w:tcW w:w="381" w:type="dxa"/>
+            <w:tcBorders>
+              <w:top w:val="single" w:sz="4" w:space="0" w:color="000000"/>
+              <w:left w:val="single" w:sz="4" w:space="0" w:color="000000"/>
+              <w:bottom w:val="single" w:sz="4" w:space="0" w:color="000000"/>
+              <w:right w:val="nil"/>
+            </w:tcBorders>
+            <w:shd w:val="clear" w:color="auto" w:fill="auto"/>
+            <w:noWrap/>
+            <w:vAlign w:val="bottom"/>
+            <w:hideMark/>
+          </w:tcPr>
+          <w:p>
+            <w:pPr>
+              <w:spacing w:after="0" w:line="240" w:lineRule="auto"/>
+              <w:rPr>
+                <w:rFonts w:ascii="Sans" w:eastAsia="Times New Roman" w:hAnsi="Sans" w:cs="Times New Roman"/>
+                <w:color w:val="000000"/>
+                <w:sz w:val="20"/>
+                <w:szCs w:val="20"/>
+                <w:lang w:eastAsia="pl-PL"/>
+              </w:rPr>
+            </w:pPr>
+            <w:r>
+              <w:rPr>
+                <w:rFonts w:ascii="Sans" w:eastAsia="Times New Roman" w:hAnsi="Sans" w:cs="Times New Roman"/>
+                <w:color w:val="000000"/>
+                <w:sz w:val="20"/>
+                <w:szCs w:val="20"/>
+                <w:lang w:eastAsia="pl-PL"/>
+              </w:rPr>
+              <w:t> </w:t>
+            </w:r>
+          </w:p>
+        </w:tc>
+        <w:tc>
+          <w:tcPr>
+            <w:tcW w:w="1167" w:type="dxa"/>
+            <w:tcBorders>
+              <w:top w:val="single" w:sz="4" w:space="0" w:color="000000"/>
+              <w:left w:val="single" w:sz="4" w:space="0" w:color="000000"/>
+              <w:bottom w:val="single" w:sz="4" w:space="0" w:color="000000"/>
+              <w:right w:val="nil"/>
+            </w:tcBorders>
+            <w:shd w:val="clear" w:color="auto" w:fill="auto"/>
+            <w:noWrap/>
+            <w:vAlign w:val="bottom"/>
+            <w:hideMark/>
+          </w:tcPr>
+          <w:p>
+            <w:pPr>
+              <w:spacing w:after="0" w:line="240" w:lineRule="auto"/>
+              <w:rPr>
+                <w:rFonts w:ascii="Sans" w:eastAsia="Times New Roman" w:hAnsi="Sans" w:cs="Times New Roman"/>
+                <w:color w:val="000000"/>
+                <w:sz w:val="20"/>
+                <w:szCs w:val="20"/>
+                <w:lang w:eastAsia="pl-PL"/>
+              </w:rPr>
+            </w:pPr>
+            <w:r>
+              <w:rPr>
+                <w:rFonts w:ascii="Sans" w:eastAsia="Times New Roman" w:hAnsi="Sans" w:cs="Times New Roman"/>
+                <w:color w:val="000000"/>
+                <w:sz w:val="20"/>
+                <w:szCs w:val="20"/>
+                <w:lang w:eastAsia="pl-PL"/>
+              </w:rPr>
+              <w:t>INTEGER</w:t>
+            </w:r>
+          </w:p>
+        </w:tc>
+        <w:tc>
+          <w:tcPr>
+            <w:tcW w:w="2312" w:type="dxa"/>
+            <w:tcBorders>
+              <w:top w:val="single" w:sz="4" w:space="0" w:color="000000"/>
+              <w:left w:val="single" w:sz="4" w:space="0" w:color="000000"/>
+              <w:bottom w:val="single" w:sz="4" w:space="0" w:color="000000"/>
+              <w:right w:val="single" w:sz="4" w:space="0" w:color="000000"/>
+            </w:tcBorders>
+            <w:shd w:val="clear" w:color="auto" w:fill="auto"/>
+            <w:noWrap/>
+            <w:vAlign w:val="bottom"/>
+            <w:hideMark/>
+          </w:tcPr>
+          <w:p>
+            <w:pPr>
+              <w:spacing w:after="0" w:line="240" w:lineRule="auto"/>
+              <w:rPr>
+                <w:rFonts w:ascii="Sans" w:eastAsia="Times New Roman" w:hAnsi="Sans" w:cs="Times New Roman"/>
+                <w:color w:val="000000"/>
+                <w:sz w:val="20"/>
+                <w:szCs w:val="20"/>
+                <w:lang w:eastAsia="pl-PL"/>
+              </w:rPr>
+            </w:pPr>
+            <w:proofErr w:type="spellStart"/>
+            <w:r>
+              <w:rPr>
+                <w:rFonts w:ascii="Sans" w:eastAsia="Times New Roman" w:hAnsi="Sans" w:cs="Times New Roman"/>
+                <w:color w:val="000000"/>
+                <w:sz w:val="20"/>
+                <w:szCs w:val="20"/>
+                <w:lang w:eastAsia="pl-PL"/>
+              </w:rPr>
+              <w:t>trackingTechnique</w:t>
+            </w:r>
+            <w:proofErr w:type="spellEnd"/>
+          </w:p>
+        </w:tc>
+        <w:tc>
+          <w:tcPr>
+            <w:tcW w:w="960" w:type="dxa"/>
+            <w:tcBorders>
+              <w:top w:val="nil"/>
+              <w:left w:val="nil"/>
+              <w:bottom w:val="nil"/>
+              <w:right w:val="nil"/>
+            </w:tcBorders>
+            <w:shd w:val="clear" w:color="auto" w:fill="auto"/>
+            <w:noWrap/>
+            <w:vAlign w:val="bottom"/>
+            <w:hideMark/>
+          </w:tcPr>
+          <w:p>
+            <w:pPr>
+              <w:spacing w:after="0" w:line="240" w:lineRule="auto"/>
+              <w:rPr>
+                <w:rFonts w:ascii="Sans" w:eastAsia="Times New Roman" w:hAnsi="Sans" w:cs="Times New Roman"/>
+                <w:color w:val="000000"/>
+                <w:sz w:val="20"/>
+                <w:szCs w:val="20"/>
+                <w:lang w:eastAsia="pl-PL"/>
+              </w:rPr>
+            </w:pPr>
+          </w:p>
+        </w:tc>
+        <w:tc>
+          <w:tcPr>
+            <w:tcW w:w="513" w:type="dxa"/>
+            <w:tcBorders>
+              <w:top w:val="nil"/>
+              <w:left w:val="nil"/>
+              <w:bottom w:val="nil"/>
+              <w:right w:val="nil"/>
+            </w:tcBorders>
+            <w:shd w:val="clear" w:color="auto" w:fill="auto"/>
+            <w:noWrap/>
+            <w:vAlign w:val="bottom"/>
+            <w:hideMark/>
+          </w:tcPr>
+          <w:p>
+            <w:pPr>
+              <w:spacing w:after="0" w:line="240" w:lineRule="auto"/>
+              <w:rPr>
+                <w:rFonts w:ascii="Times New Roman" w:eastAsia="Times New Roman" w:hAnsi="Times New Roman" w:cs="Times New Roman"/>
+                <w:sz w:val="20"/>
+                <w:szCs w:val="20"/>
+                <w:lang w:eastAsia="pl-PL"/>
+              </w:rPr>
+            </w:pPr>
+          </w:p>
+        </w:tc>
+        <w:tc>
+          <w:tcPr>
+            <w:tcW w:w="1567" w:type="dxa"/>
+            <w:tcBorders>
+              <w:top w:val="nil"/>
+              <w:left w:val="nil"/>
+              <w:bottom w:val="nil"/>
+              <w:right w:val="nil"/>
+            </w:tcBorders>
+            <w:shd w:val="clear" w:color="auto" w:fill="auto"/>
+            <w:noWrap/>
+            <w:vAlign w:val="bottom"/>
+            <w:hideMark/>
+          </w:tcPr>
+          <w:p>
+            <w:pPr>
+              <w:spacing w:after="0" w:line="240" w:lineRule="auto"/>
+              <w:rPr>
+                <w:rFonts w:ascii="Times New Roman" w:eastAsia="Times New Roman" w:hAnsi="Times New Roman" w:cs="Times New Roman"/>
+                <w:sz w:val="20"/>
+                <w:szCs w:val="20"/>
+                <w:lang w:eastAsia="pl-PL"/>
+              </w:rPr>
+            </w:pPr>
+          </w:p>
+        </w:tc>
+        <w:tc>
+          <w:tcPr>
+            <w:tcW w:w="1700" w:type="dxa"/>
+            <w:tcBorders>
+              <w:top w:val="nil"/>
+              <w:left w:val="nil"/>
+              <w:bottom w:val="nil"/>
+              <w:right w:val="nil"/>
+            </w:tcBorders>
+            <w:shd w:val="clear" w:color="auto" w:fill="auto"/>
+            <w:noWrap/>
+            <w:vAlign w:val="bottom"/>
+            <w:hideMark/>
+          </w:tcPr>
+          <w:p>
+            <w:pPr>
+              <w:spacing w:after="0" w:line="240" w:lineRule="auto"/>
+              <w:rPr>
+                <w:rFonts w:ascii="Times New Roman" w:eastAsia="Times New Roman" w:hAnsi="Times New Roman" w:cs="Times New Roman"/>
+                <w:sz w:val="20"/>
+                <w:szCs w:val="20"/>
+                <w:lang w:eastAsia="pl-PL"/>
+              </w:rPr>
+            </w:pPr>
+          </w:p>
+        </w:tc>
+      </w:tr>
+      <w:tr>
+        <w:trPr>
+          <w:trHeight w:val="255"/>
+        </w:trPr>
+        <w:tc>
+          <w:tcPr>
+            <w:tcW w:w="381" w:type="dxa"/>
+            <w:tcBorders>
+              <w:top w:val="nil"/>
+              <w:left w:val="nil"/>
+              <w:bottom w:val="nil"/>
+              <w:right w:val="nil"/>
+            </w:tcBorders>
+            <w:shd w:val="clear" w:color="auto" w:fill="auto"/>
+            <w:noWrap/>
+            <w:vAlign w:val="bottom"/>
+            <w:hideMark/>
+          </w:tcPr>
+          <w:p>
+            <w:pPr>
+              <w:spacing w:after="0" w:line="240" w:lineRule="auto"/>
+              <w:rPr>
+                <w:rFonts w:ascii="Times New Roman" w:eastAsia="Times New Roman" w:hAnsi="Times New Roman" w:cs="Times New Roman"/>
+                <w:sz w:val="20"/>
+                <w:szCs w:val="20"/>
+                <w:lang w:eastAsia="pl-PL"/>
+              </w:rPr>
+            </w:pPr>
+          </w:p>
+        </w:tc>
+        <w:tc>
+          <w:tcPr>
+            <w:tcW w:w="1167" w:type="dxa"/>
+            <w:tcBorders>
+              <w:top w:val="nil"/>
+              <w:left w:val="nil"/>
+              <w:bottom w:val="nil"/>
+              <w:right w:val="nil"/>
+            </w:tcBorders>
+            <w:shd w:val="clear" w:color="auto" w:fill="auto"/>
+            <w:noWrap/>
+            <w:vAlign w:val="bottom"/>
+            <w:hideMark/>
+          </w:tcPr>
+          <w:p>
+            <w:pPr>
+              <w:spacing w:after="0" w:line="240" w:lineRule="auto"/>
+              <w:rPr>
+                <w:rFonts w:ascii="Times New Roman" w:eastAsia="Times New Roman" w:hAnsi="Times New Roman" w:cs="Times New Roman"/>
+                <w:sz w:val="20"/>
+                <w:szCs w:val="20"/>
+                <w:lang w:eastAsia="pl-PL"/>
+              </w:rPr>
+            </w:pPr>
+          </w:p>
+        </w:tc>
+        <w:tc>
+          <w:tcPr>
+            <w:tcW w:w="2312" w:type="dxa"/>
+            <w:tcBorders>
+              <w:top w:val="nil"/>
+              <w:left w:val="nil"/>
+              <w:bottom w:val="nil"/>
+              <w:right w:val="nil"/>
+            </w:tcBorders>
+            <w:shd w:val="clear" w:color="auto" w:fill="auto"/>
+            <w:noWrap/>
+            <w:vAlign w:val="bottom"/>
+            <w:hideMark/>
+          </w:tcPr>
+          <w:p>
+            <w:pPr>
+              <w:spacing w:after="0" w:line="240" w:lineRule="auto"/>
+              <w:rPr>
+                <w:rFonts w:ascii="Times New Roman" w:eastAsia="Times New Roman" w:hAnsi="Times New Roman" w:cs="Times New Roman"/>
+                <w:sz w:val="20"/>
+                <w:szCs w:val="20"/>
+                <w:lang w:eastAsia="pl-PL"/>
+              </w:rPr>
+            </w:pPr>
+          </w:p>
+        </w:tc>
+        <w:tc>
+          <w:tcPr>
+            <w:tcW w:w="960" w:type="dxa"/>
+            <w:tcBorders>
+              <w:top w:val="nil"/>
+              <w:left w:val="nil"/>
+              <w:bottom w:val="nil"/>
+              <w:right w:val="nil"/>
+            </w:tcBorders>
+            <w:shd w:val="clear" w:color="auto" w:fill="auto"/>
+            <w:noWrap/>
+            <w:vAlign w:val="bottom"/>
+            <w:hideMark/>
+          </w:tcPr>
+          <w:p>
+            <w:pPr>
+              <w:spacing w:after="0" w:line="240" w:lineRule="auto"/>
+              <w:rPr>
+                <w:rFonts w:ascii="Times New Roman" w:eastAsia="Times New Roman" w:hAnsi="Times New Roman" w:cs="Times New Roman"/>
+                <w:sz w:val="20"/>
+                <w:szCs w:val="20"/>
+                <w:lang w:eastAsia="pl-PL"/>
+              </w:rPr>
+            </w:pPr>
+          </w:p>
+        </w:tc>
+        <w:tc>
+          <w:tcPr>
+            <w:tcW w:w="513" w:type="dxa"/>
+            <w:tcBorders>
+              <w:top w:val="nil"/>
+              <w:left w:val="nil"/>
+              <w:bottom w:val="nil"/>
+              <w:right w:val="nil"/>
+            </w:tcBorders>
+            <w:shd w:val="clear" w:color="auto" w:fill="auto"/>
+            <w:noWrap/>
+            <w:vAlign w:val="bottom"/>
+            <w:hideMark/>
+          </w:tcPr>
+          <w:p>
+            <w:pPr>
+              <w:spacing w:after="0" w:line="240" w:lineRule="auto"/>
+              <w:rPr>
+                <w:rFonts w:ascii="Times New Roman" w:eastAsia="Times New Roman" w:hAnsi="Times New Roman" w:cs="Times New Roman"/>
+                <w:sz w:val="20"/>
+                <w:szCs w:val="20"/>
+                <w:lang w:eastAsia="pl-PL"/>
+              </w:rPr>
+            </w:pPr>
+          </w:p>
+        </w:tc>
+        <w:tc>
+          <w:tcPr>
+            <w:tcW w:w="1567" w:type="dxa"/>
+            <w:tcBorders>
+              <w:top w:val="nil"/>
+              <w:left w:val="nil"/>
+              <w:bottom w:val="nil"/>
+              <w:right w:val="nil"/>
+            </w:tcBorders>
+            <w:shd w:val="clear" w:color="auto" w:fill="auto"/>
+            <w:noWrap/>
+            <w:vAlign w:val="bottom"/>
+            <w:hideMark/>
+          </w:tcPr>
+          <w:p>
+            <w:pPr>
+              <w:spacing w:after="0" w:line="240" w:lineRule="auto"/>
+              <w:rPr>
+                <w:rFonts w:ascii="Times New Roman" w:eastAsia="Times New Roman" w:hAnsi="Times New Roman" w:cs="Times New Roman"/>
+                <w:sz w:val="20"/>
+                <w:szCs w:val="20"/>
+                <w:lang w:eastAsia="pl-PL"/>
+              </w:rPr>
+            </w:pPr>
+          </w:p>
+        </w:tc>
+        <w:tc>
+          <w:tcPr>
+            <w:tcW w:w="1700" w:type="dxa"/>
+            <w:tcBorders>
+              <w:top w:val="nil"/>
+              <w:left w:val="nil"/>
+              <w:bottom w:val="nil"/>
+              <w:right w:val="nil"/>
+            </w:tcBorders>
+            <w:shd w:val="clear" w:color="auto" w:fill="auto"/>
+            <w:noWrap/>
+            <w:vAlign w:val="bottom"/>
+            <w:hideMark/>
+          </w:tcPr>
+          <w:p>
+            <w:pPr>
+              <w:spacing w:after="0" w:line="240" w:lineRule="auto"/>
+              <w:rPr>
+                <w:rFonts w:ascii="Times New Roman" w:eastAsia="Times New Roman" w:hAnsi="Times New Roman" w:cs="Times New Roman"/>
+                <w:sz w:val="20"/>
+                <w:szCs w:val="20"/>
+                <w:lang w:eastAsia="pl-PL"/>
+              </w:rPr>
+            </w:pPr>
+          </w:p>
+        </w:tc>
+      </w:tr>
+    </w:tbl>
+    <w:p/>
+    <w:p/>
+    <w:p>
+      <w:pPr>
+        <w:pStyle w:val="Nagwek1"/>
+      </w:pPr>
+      <w:r>
+        <w:t>Ryzyka i plan naprawczy</w:t>
+      </w:r>
+    </w:p>
+    <w:p/>
+    <w:p>
+      <w:r>
+        <w:t xml:space="preserve">Wyszczególnienie </w:t>
+      </w:r>
+      <w:proofErr w:type="spellStart"/>
+      <w:r>
+        <w:t>ryzyk</w:t>
+      </w:r>
+      <w:proofErr w:type="spellEnd"/>
+      <w:r>
+        <w:t xml:space="preserve"> projektowych wraz z ich planami naprawczymi i metodami zapobiegania.</w:t>
+      </w:r>
+    </w:p>
+    <w:p/>
+    <w:p>
+      <w:r>
+        <w:t xml:space="preserve">Identyfikacja (wyszczególnienie </w:t>
+      </w:r>
+      <w:proofErr w:type="spellStart"/>
+      <w:r>
+        <w:t>ryzyk</w:t>
+      </w:r>
+      <w:proofErr w:type="spellEnd"/>
+      <w:r>
+        <w:t xml:space="preserve"> projektowych)</w:t>
+      </w:r>
+    </w:p>
+    <w:p>
+      <w:r>
+        <w:t>•</w:t>
+      </w:r>
+      <w:r>
+        <w:tab/>
+        <w:t>Integracja wielu funkcjonalności pomiędzy front-endem, bazą i serwerem.</w:t>
+      </w:r>
+    </w:p>
+    <w:p>
+      <w:r>
+        <w:t>•</w:t>
+      </w:r>
+      <w:r>
+        <w:tab/>
+        <w:t>Wiele funkcjonalności.</w:t>
+      </w:r>
+    </w:p>
+    <w:p>
+      <w:r>
+        <w:t>•</w:t>
+      </w:r>
+      <w:r>
+        <w:tab/>
+        <w:t xml:space="preserve"> Problem z nowymi technologiami.</w:t>
+      </w:r>
+    </w:p>
+    <w:p/>
+    <w:p>
+      <w:r>
+        <w:t>Plany obniżenia i naprawiania</w:t>
+      </w:r>
+    </w:p>
+    <w:p>
+      <w:r>
+        <w:t>•</w:t>
+      </w:r>
+      <w:r>
+        <w:tab/>
+        <w:t xml:space="preserve">Podział projektu na 2 części. Pierwsza to funkcjonalności szablonowe. Druga to funkcjonalności zaawansowane. Po każdej z dwóch części następuje integracja projektu, dzięki czemu zawsze </w:t>
+      </w:r>
+      <w:r>
+        <w:tab/>
+        <w:t>skupiamy się na poprawianiu ewentualnych rozbieżności na bieżąco i nie kumulujemy ich (system iteracyjny).</w:t>
+      </w:r>
+    </w:p>
+    <w:p>
+      <w:r>
+        <w:t>•</w:t>
+      </w:r>
+      <w:r>
+        <w:tab/>
+        <w:t>Integracją zajmuje się cały zespół.</w:t>
+      </w:r>
+    </w:p>
+    <w:p/>
+    <w:p>
+      <w:r>
+        <w:t>Plany awaryjne</w:t>
+      </w:r>
+    </w:p>
+    <w:p>
+      <w:r>
+        <w:t>•</w:t>
+      </w:r>
+      <w:r>
+        <w:tab/>
+        <w:t>Nowe technologie są uproszczeniem i automatyzują pracę. Jednak w przypadku długotrwałych problemów, można je zastąpić w danym punkcie nieco dłuższymi implementacjami, ale sprawdzonymi i dobrze znanymi</w:t>
+      </w:r>
+    </w:p>
+    <w:p/>
+    <w:p/>
+    <w:p/>
+    <w:p>
+      <w:pPr>
+        <w:pStyle w:val="Nagwek1"/>
+      </w:pPr>
+      <w:r>
+        <w:lastRenderedPageBreak/>
         <w:t>Podział prac implementacyjnych.</w:t>
       </w:r>
     </w:p>
@@ -128,10 +2503,7 @@
         <w:pStyle w:val="Nagwek2"/>
       </w:pPr>
       <w:r>
-        <w:t>Druga</w:t>
-      </w:r>
-      <w:r>
-        <w:t xml:space="preserve"> iteracja:</w:t>
+        <w:t>Druga iteracja:</w:t>
       </w:r>
     </w:p>
     <w:p>
@@ -191,13 +2563,7 @@
         </w:numPr>
       </w:pPr>
       <w:r>
-        <w:t xml:space="preserve">Implementacja przeszukiwania strony </w:t>
-      </w:r>
-      <w:r>
-        <w:t>–</w:t>
-      </w:r>
-      <w:r>
-        <w:t xml:space="preserve"> Marcin Sosiński. </w:t>
+        <w:t xml:space="preserve">Implementacja przeszukiwania strony – Marcin Sosiński. </w:t>
       </w:r>
     </w:p>
     <w:p>
@@ -211,8 +2577,6 @@
       <w:r>
         <w:t xml:space="preserve">Testy całej aplikacji (ostatni tydzień) – Cały zespół. </w:t>
       </w:r>
-      <w:bookmarkStart w:id="0" w:name="_GoBack"/>
-      <w:bookmarkEnd w:id="0"/>
     </w:p>
     <w:p/>
     <w:sectPr>
@@ -950,6 +3314,7 @@
   <w:style w:type="character" w:default="1" w:styleId="Domylnaczcionkaakapitu">
     <w:name w:val="Default Paragraph Font"/>
     <w:uiPriority w:val="1"/>
+    <w:semiHidden/>
     <w:unhideWhenUsed/>
   </w:style>
   <w:style w:type="table" w:default="1" w:styleId="Standardowy">
@@ -1057,6 +3422,29 @@
     <w:link w:val="Tekstpodstawowyzwciciem"/>
     <w:uiPriority w:val="99"/>
     <w:rsid w:val="00DE7479"/>
+  </w:style>
+  <w:style w:type="character" w:styleId="Hipercze">
+    <w:name w:val="Hyperlink"/>
+    <w:basedOn w:val="Domylnaczcionkaakapitu"/>
+    <w:uiPriority w:val="99"/>
+    <w:unhideWhenUsed/>
+    <w:rsid w:val="00A84083"/>
+    <w:rPr>
+      <w:color w:val="0563C1" w:themeColor="hyperlink"/>
+      <w:u w:val="single"/>
+    </w:rPr>
+  </w:style>
+  <w:style w:type="character" w:styleId="Nierozpoznanawzmianka">
+    <w:name w:val="Unresolved Mention"/>
+    <w:basedOn w:val="Domylnaczcionkaakapitu"/>
+    <w:uiPriority w:val="99"/>
+    <w:semiHidden/>
+    <w:unhideWhenUsed/>
+    <w:rsid w:val="00A84083"/>
+    <w:rPr>
+      <w:color w:val="808080"/>
+      <w:shd w:val="clear" w:color="auto" w:fill="E6E6E6"/>
+    </w:rPr>
   </w:style>
 </w:styles>
 </file>

</xml_diff>